<commit_message>
Made some final touches on the code. Removed sysos and TODOs and improved some doc comments.
</commit_message>
<xml_diff>
--- a/Rapport/Inda13 - Projektrapport - Richard och Felix.docx
+++ b/Rapport/Inda13 - Projektrapport - Richard och Felix.docx
@@ -93,7 +93,6 @@
                         <w:szCs w:val="80"/>
                       </w:rPr>
                     </w:pPr>
-                    <w:proofErr w:type="spellStart"/>
                     <w:r>
                       <w:rPr>
                         <w:rFonts w:asciiTheme="majorHAnsi" w:eastAsiaTheme="majorEastAsia" w:hAnsiTheme="majorHAnsi" w:cstheme="majorBidi"/>
@@ -102,7 +101,6 @@
                       </w:rPr>
                       <w:t>InstaChat</w:t>
                     </w:r>
-                    <w:proofErr w:type="spellEnd"/>
                   </w:p>
                 </w:tc>
               </w:sdtContent>
@@ -314,36 +312,16 @@
             <w:gridCol w:w="9288"/>
           </w:tblGrid>
           <w:tr>
-            <w:sdt>
-              <w:sdtPr>
-                <w:alias w:val="Abstract"/>
-                <w:id w:val="8276291"/>
-                <w:placeholder>
-                  <w:docPart w:val="4C816A0CA7AA42CDBDB1CEF1AE71B536"/>
-                </w:placeholder>
-                <w:showingPlcHdr/>
-                <w:dataBinding w:prefixMappings="xmlns:ns0='http://schemas.microsoft.com/office/2006/coverPageProps'" w:xpath="/ns0:CoverPageProperties[1]/ns0:Abstract[1]" w:storeItemID="{55AF091B-3C7A-41E3-B477-F2FDAA23CFDA}"/>
-                <w:text/>
-              </w:sdtPr>
-              <w:sdtContent>
-                <w:tc>
-                  <w:tcPr>
-                    <w:tcW w:w="5000" w:type="pct"/>
-                  </w:tcPr>
-                  <w:p>
-                    <w:pPr>
-                      <w:pStyle w:val="NoSpacing"/>
-                    </w:pPr>
-                    <w:r>
-                      <w:rPr>
-                        <w:highlight w:val="red"/>
-                      </w:rPr>
-                      <w:t>[Type the abstract of the document here. The abstract is typically a short summary of the contents of the document. Type the abstract of the document here. The abstract is typically a short summary of the contents of the document.]</w:t>
-                    </w:r>
-                  </w:p>
-                </w:tc>
-              </w:sdtContent>
-            </w:sdt>
+            <w:tc>
+              <w:tcPr>
+                <w:tcW w:w="5000" w:type="pct"/>
+              </w:tcPr>
+              <w:p>
+                <w:pPr>
+                  <w:pStyle w:val="NoSpacing"/>
+                </w:pPr>
+              </w:p>
+            </w:tc>
           </w:tr>
         </w:tbl>
         <w:p>
@@ -379,6 +357,7 @@
         </w:rPr>
         <w:sectPr>
           <w:headerReference w:type="first" r:id="rId10"/>
+          <w:footerReference w:type="first" r:id="rId11"/>
           <w:pgSz w:w="11906" w:h="16838"/>
           <w:pgMar w:top="1417" w:right="1417" w:bottom="1417" w:left="1417" w:header="708" w:footer="708" w:gutter="0"/>
           <w:pgNumType w:start="0"/>
@@ -387,6 +366,20 @@
           <w:docGrid w:linePitch="360"/>
         </w:sectPr>
       </w:pPr>
+    </w:p>
+    <w:p>
+      <w:pPr>
+        <w:rPr>
+          <w:sz w:val="32"/>
+        </w:rPr>
+      </w:pPr>
+      <w:r>
+        <w:rPr>
+          <w:sz w:val="32"/>
+        </w:rPr>
+        <w:lastRenderedPageBreak/>
+        <w:t>Innehållsförteckning</w:t>
+      </w:r>
     </w:p>
     <w:sdt>
       <w:sdtPr>
@@ -425,7 +418,7 @@
           <w:r>
             <w:fldChar w:fldCharType="separate"/>
           </w:r>
-          <w:hyperlink w:anchor="_Toc387921750" w:history="1">
+          <w:hyperlink w:anchor="_Toc387944108" w:history="1">
             <w:r>
               <w:rPr>
                 <w:rStyle w:val="Hyperlink"/>
@@ -452,7 +445,7 @@
                 <w:noProof/>
                 <w:webHidden/>
               </w:rPr>
-              <w:instrText xml:space="preserve"> PAGEREF _Toc387921750 \h </w:instrText>
+              <w:instrText xml:space="preserve"> PAGEREF _Toc387944108 \h </w:instrText>
             </w:r>
             <w:r>
               <w:rPr>
@@ -472,7 +465,7 @@
                 <w:noProof/>
                 <w:webHidden/>
               </w:rPr>
-              <w:t>0</w:t>
+              <w:t>1</w:t>
             </w:r>
             <w:r>
               <w:rPr>
@@ -495,7 +488,7 @@
               <w:lang w:eastAsia="sv-SE"/>
             </w:rPr>
           </w:pPr>
-          <w:hyperlink w:anchor="_Toc387921751" w:history="1">
+          <w:hyperlink w:anchor="_Toc387944109" w:history="1">
             <w:r>
               <w:rPr>
                 <w:rStyle w:val="Hyperlink"/>
@@ -522,7 +515,7 @@
                 <w:noProof/>
                 <w:webHidden/>
               </w:rPr>
-              <w:instrText xml:space="preserve"> PAGEREF _Toc387921751 \h </w:instrText>
+              <w:instrText xml:space="preserve"> PAGEREF _Toc387944109 \h </w:instrText>
             </w:r>
             <w:r>
               <w:rPr>
@@ -542,7 +535,7 @@
                 <w:noProof/>
                 <w:webHidden/>
               </w:rPr>
-              <w:t>0</w:t>
+              <w:t>1</w:t>
             </w:r>
             <w:r>
               <w:rPr>
@@ -565,7 +558,7 @@
               <w:lang w:eastAsia="sv-SE"/>
             </w:rPr>
           </w:pPr>
-          <w:hyperlink w:anchor="_Toc387921752" w:history="1">
+          <w:hyperlink w:anchor="_Toc387944110" w:history="1">
             <w:r>
               <w:rPr>
                 <w:rStyle w:val="Hyperlink"/>
@@ -592,7 +585,7 @@
                 <w:noProof/>
                 <w:webHidden/>
               </w:rPr>
-              <w:instrText xml:space="preserve"> PAGEREF _Toc387921752 \h </w:instrText>
+              <w:instrText xml:space="preserve"> PAGEREF _Toc387944110 \h </w:instrText>
             </w:r>
             <w:r>
               <w:rPr>
@@ -612,7 +605,7 @@
                 <w:noProof/>
                 <w:webHidden/>
               </w:rPr>
-              <w:t>0</w:t>
+              <w:t>1</w:t>
             </w:r>
             <w:r>
               <w:rPr>
@@ -635,7 +628,7 @@
               <w:lang w:eastAsia="sv-SE"/>
             </w:rPr>
           </w:pPr>
-          <w:hyperlink w:anchor="_Toc387921753" w:history="1">
+          <w:hyperlink w:anchor="_Toc387944111" w:history="1">
             <w:r>
               <w:rPr>
                 <w:rStyle w:val="Hyperlink"/>
@@ -662,7 +655,7 @@
                 <w:noProof/>
                 <w:webHidden/>
               </w:rPr>
-              <w:instrText xml:space="preserve"> PAGEREF _Toc387921753 \h </w:instrText>
+              <w:instrText xml:space="preserve"> PAGEREF _Toc387944111 \h </w:instrText>
             </w:r>
             <w:r>
               <w:rPr>
@@ -682,7 +675,7 @@
                 <w:noProof/>
                 <w:webHidden/>
               </w:rPr>
-              <w:t>1</w:t>
+              <w:t>2</w:t>
             </w:r>
             <w:r>
               <w:rPr>
@@ -705,7 +698,7 @@
               <w:lang w:eastAsia="sv-SE"/>
             </w:rPr>
           </w:pPr>
-          <w:hyperlink w:anchor="_Toc387921754" w:history="1">
+          <w:hyperlink w:anchor="_Toc387944112" w:history="1">
             <w:r>
               <w:rPr>
                 <w:rStyle w:val="Hyperlink"/>
@@ -732,7 +725,7 @@
                 <w:noProof/>
                 <w:webHidden/>
               </w:rPr>
-              <w:instrText xml:space="preserve"> PAGEREF _Toc387921754 \h </w:instrText>
+              <w:instrText xml:space="preserve"> PAGEREF _Toc387944112 \h </w:instrText>
             </w:r>
             <w:r>
               <w:rPr>
@@ -752,7 +745,147 @@
                 <w:noProof/>
                 <w:webHidden/>
               </w:rPr>
-              <w:t>1</w:t>
+              <w:t>2</w:t>
+            </w:r>
+            <w:r>
+              <w:rPr>
+                <w:noProof/>
+                <w:webHidden/>
+              </w:rPr>
+              <w:fldChar w:fldCharType="end"/>
+            </w:r>
+          </w:hyperlink>
+        </w:p>
+        <w:p>
+          <w:pPr>
+            <w:pStyle w:val="TOC2"/>
+            <w:tabs>
+              <w:tab w:val="right" w:leader="dot" w:pos="9062"/>
+            </w:tabs>
+            <w:rPr>
+              <w:rFonts w:eastAsiaTheme="minorEastAsia"/>
+              <w:noProof/>
+              <w:lang w:eastAsia="sv-SE"/>
+            </w:rPr>
+          </w:pPr>
+          <w:hyperlink w:anchor="_Toc387944113" w:history="1">
+            <w:r>
+              <w:rPr>
+                <w:rStyle w:val="Hyperlink"/>
+                <w:noProof/>
+              </w:rPr>
+              <w:t>A</w:t>
+            </w:r>
+            <w:r>
+              <w:rPr>
+                <w:noProof/>
+                <w:webHidden/>
+              </w:rPr>
+              <w:tab/>
+            </w:r>
+            <w:r>
+              <w:rPr>
+                <w:noProof/>
+                <w:webHidden/>
+              </w:rPr>
+              <w:fldChar w:fldCharType="begin"/>
+            </w:r>
+            <w:r>
+              <w:rPr>
+                <w:noProof/>
+                <w:webHidden/>
+              </w:rPr>
+              <w:instrText xml:space="preserve"> PAGEREF _Toc387944113 \h </w:instrText>
+            </w:r>
+            <w:r>
+              <w:rPr>
+                <w:noProof/>
+                <w:webHidden/>
+              </w:rPr>
+            </w:r>
+            <w:r>
+              <w:rPr>
+                <w:noProof/>
+                <w:webHidden/>
+              </w:rPr>
+              <w:fldChar w:fldCharType="separate"/>
+            </w:r>
+            <w:r>
+              <w:rPr>
+                <w:noProof/>
+                <w:webHidden/>
+              </w:rPr>
+              <w:t>2</w:t>
+            </w:r>
+            <w:r>
+              <w:rPr>
+                <w:noProof/>
+                <w:webHidden/>
+              </w:rPr>
+              <w:fldChar w:fldCharType="end"/>
+            </w:r>
+          </w:hyperlink>
+        </w:p>
+        <w:p>
+          <w:pPr>
+            <w:pStyle w:val="TOC2"/>
+            <w:tabs>
+              <w:tab w:val="right" w:leader="dot" w:pos="9062"/>
+            </w:tabs>
+            <w:rPr>
+              <w:rFonts w:eastAsiaTheme="minorEastAsia"/>
+              <w:noProof/>
+              <w:lang w:eastAsia="sv-SE"/>
+            </w:rPr>
+          </w:pPr>
+          <w:hyperlink w:anchor="_Toc387944114" w:history="1">
+            <w:r>
+              <w:rPr>
+                <w:rStyle w:val="Hyperlink"/>
+                <w:noProof/>
+              </w:rPr>
+              <w:t>B</w:t>
+            </w:r>
+            <w:r>
+              <w:rPr>
+                <w:noProof/>
+                <w:webHidden/>
+              </w:rPr>
+              <w:tab/>
+            </w:r>
+            <w:r>
+              <w:rPr>
+                <w:noProof/>
+                <w:webHidden/>
+              </w:rPr>
+              <w:fldChar w:fldCharType="begin"/>
+            </w:r>
+            <w:r>
+              <w:rPr>
+                <w:noProof/>
+                <w:webHidden/>
+              </w:rPr>
+              <w:instrText xml:space="preserve"> PAGEREF _Toc387944114 \h </w:instrText>
+            </w:r>
+            <w:r>
+              <w:rPr>
+                <w:noProof/>
+                <w:webHidden/>
+              </w:rPr>
+            </w:r>
+            <w:r>
+              <w:rPr>
+                <w:noProof/>
+                <w:webHidden/>
+              </w:rPr>
+              <w:fldChar w:fldCharType="separate"/>
+            </w:r>
+            <w:r>
+              <w:rPr>
+                <w:noProof/>
+                <w:webHidden/>
+              </w:rPr>
+              <w:t>2</w:t>
             </w:r>
             <w:r>
               <w:rPr>
@@ -775,7 +908,7 @@
               <w:lang w:eastAsia="sv-SE"/>
             </w:rPr>
           </w:pPr>
-          <w:hyperlink w:anchor="_Toc387921755" w:history="1">
+          <w:hyperlink w:anchor="_Toc387944115" w:history="1">
             <w:r>
               <w:rPr>
                 <w:rStyle w:val="Hyperlink"/>
@@ -802,7 +935,7 @@
                 <w:noProof/>
                 <w:webHidden/>
               </w:rPr>
-              <w:instrText xml:space="preserve"> PAGEREF _Toc387921755 \h </w:instrText>
+              <w:instrText xml:space="preserve"> PAGEREF _Toc387944115 \h </w:instrText>
             </w:r>
             <w:r>
               <w:rPr>
@@ -822,7 +955,7 @@
                 <w:noProof/>
                 <w:webHidden/>
               </w:rPr>
-              <w:t>1</w:t>
+              <w:t>3</w:t>
             </w:r>
             <w:r>
               <w:rPr>
@@ -845,13 +978,13 @@
               <w:lang w:eastAsia="sv-SE"/>
             </w:rPr>
           </w:pPr>
-          <w:hyperlink w:anchor="_Toc387921756" w:history="1">
+          <w:hyperlink w:anchor="_Toc387944116" w:history="1">
             <w:r>
               <w:rPr>
                 <w:rStyle w:val="Hyperlink"/>
                 <w:noProof/>
               </w:rPr>
-              <w:t>ABC???</w:t>
+              <w:t>A</w:t>
             </w:r>
             <w:r>
               <w:rPr>
@@ -872,7 +1005,7 @@
                 <w:noProof/>
                 <w:webHidden/>
               </w:rPr>
-              <w:instrText xml:space="preserve"> PAGEREF _Toc387921756 \h </w:instrText>
+              <w:instrText xml:space="preserve"> PAGEREF _Toc387944116 \h </w:instrText>
             </w:r>
             <w:r>
               <w:rPr>
@@ -892,7 +1025,77 @@
                 <w:noProof/>
                 <w:webHidden/>
               </w:rPr>
-              <w:t>1</w:t>
+              <w:t>3</w:t>
+            </w:r>
+            <w:r>
+              <w:rPr>
+                <w:noProof/>
+                <w:webHidden/>
+              </w:rPr>
+              <w:fldChar w:fldCharType="end"/>
+            </w:r>
+          </w:hyperlink>
+        </w:p>
+        <w:p>
+          <w:pPr>
+            <w:pStyle w:val="TOC2"/>
+            <w:tabs>
+              <w:tab w:val="right" w:leader="dot" w:pos="9062"/>
+            </w:tabs>
+            <w:rPr>
+              <w:rFonts w:eastAsiaTheme="minorEastAsia"/>
+              <w:noProof/>
+              <w:lang w:eastAsia="sv-SE"/>
+            </w:rPr>
+          </w:pPr>
+          <w:hyperlink w:anchor="_Toc387944117" w:history="1">
+            <w:r>
+              <w:rPr>
+                <w:rStyle w:val="Hyperlink"/>
+                <w:noProof/>
+              </w:rPr>
+              <w:t>B</w:t>
+            </w:r>
+            <w:r>
+              <w:rPr>
+                <w:noProof/>
+                <w:webHidden/>
+              </w:rPr>
+              <w:tab/>
+            </w:r>
+            <w:r>
+              <w:rPr>
+                <w:noProof/>
+                <w:webHidden/>
+              </w:rPr>
+              <w:fldChar w:fldCharType="begin"/>
+            </w:r>
+            <w:r>
+              <w:rPr>
+                <w:noProof/>
+                <w:webHidden/>
+              </w:rPr>
+              <w:instrText xml:space="preserve"> PAGEREF _Toc387944117 \h </w:instrText>
+            </w:r>
+            <w:r>
+              <w:rPr>
+                <w:noProof/>
+                <w:webHidden/>
+              </w:rPr>
+            </w:r>
+            <w:r>
+              <w:rPr>
+                <w:noProof/>
+                <w:webHidden/>
+              </w:rPr>
+              <w:fldChar w:fldCharType="separate"/>
+            </w:r>
+            <w:r>
+              <w:rPr>
+                <w:noProof/>
+                <w:webHidden/>
+              </w:rPr>
+              <w:t>3</w:t>
             </w:r>
             <w:r>
               <w:rPr>
@@ -915,7 +1118,7 @@
               <w:lang w:eastAsia="sv-SE"/>
             </w:rPr>
           </w:pPr>
-          <w:hyperlink w:anchor="_Toc387921757" w:history="1">
+          <w:hyperlink w:anchor="_Toc387944118" w:history="1">
             <w:r>
               <w:rPr>
                 <w:rStyle w:val="Hyperlink"/>
@@ -923,8 +1126,6 @@
               </w:rPr>
               <w:t>Testplan</w:t>
             </w:r>
-            <w:bookmarkStart w:id="0" w:name="_GoBack"/>
-            <w:bookmarkEnd w:id="0"/>
             <w:r>
               <w:rPr>
                 <w:noProof/>
@@ -944,7 +1145,7 @@
                 <w:noProof/>
                 <w:webHidden/>
               </w:rPr>
-              <w:instrText xml:space="preserve"> PAGEREF _Toc387921757 \h </w:instrText>
+              <w:instrText xml:space="preserve"> PAGEREF _Toc387944118 \h </w:instrText>
             </w:r>
             <w:r>
               <w:rPr>
@@ -964,7 +1165,7 @@
                 <w:noProof/>
                 <w:webHidden/>
               </w:rPr>
-              <w:t>2</w:t>
+              <w:t>3</w:t>
             </w:r>
             <w:r>
               <w:rPr>
@@ -987,7 +1188,7 @@
               <w:lang w:eastAsia="sv-SE"/>
             </w:rPr>
           </w:pPr>
-          <w:hyperlink w:anchor="_Toc387921758" w:history="1">
+          <w:hyperlink w:anchor="_Toc387944119" w:history="1">
             <w:r>
               <w:rPr>
                 <w:rStyle w:val="Hyperlink"/>
@@ -1014,7 +1215,7 @@
                 <w:noProof/>
                 <w:webHidden/>
               </w:rPr>
-              <w:instrText xml:space="preserve"> PAGEREF _Toc387921758 \h </w:instrText>
+              <w:instrText xml:space="preserve"> PAGEREF _Toc387944119 \h </w:instrText>
             </w:r>
             <w:r>
               <w:rPr>
@@ -1034,7 +1235,7 @@
                 <w:noProof/>
                 <w:webHidden/>
               </w:rPr>
-              <w:t>2</w:t>
+              <w:t>3</w:t>
             </w:r>
             <w:r>
               <w:rPr>
@@ -1057,7 +1258,7 @@
               <w:lang w:eastAsia="sv-SE"/>
             </w:rPr>
           </w:pPr>
-          <w:hyperlink w:anchor="_Toc387921759" w:history="1">
+          <w:hyperlink w:anchor="_Toc387944120" w:history="1">
             <w:r>
               <w:rPr>
                 <w:rStyle w:val="Hyperlink"/>
@@ -1084,7 +1285,7 @@
                 <w:noProof/>
                 <w:webHidden/>
               </w:rPr>
-              <w:instrText xml:space="preserve"> PAGEREF _Toc387921759 \h </w:instrText>
+              <w:instrText xml:space="preserve"> PAGEREF _Toc387944120 \h </w:instrText>
             </w:r>
             <w:r>
               <w:rPr>
@@ -1104,7 +1305,7 @@
                 <w:noProof/>
                 <w:webHidden/>
               </w:rPr>
-              <w:t>2</w:t>
+              <w:t>3</w:t>
             </w:r>
             <w:r>
               <w:rPr>
@@ -1127,7 +1328,7 @@
               <w:lang w:eastAsia="sv-SE"/>
             </w:rPr>
           </w:pPr>
-          <w:hyperlink w:anchor="_Toc387921760" w:history="1">
+          <w:hyperlink w:anchor="_Toc387944121" w:history="1">
             <w:r>
               <w:rPr>
                 <w:rStyle w:val="Hyperlink"/>
@@ -1154,7 +1355,7 @@
                 <w:noProof/>
                 <w:webHidden/>
               </w:rPr>
-              <w:instrText xml:space="preserve"> PAGEREF _Toc387921760 \h </w:instrText>
+              <w:instrText xml:space="preserve"> PAGEREF _Toc387944121 \h </w:instrText>
             </w:r>
             <w:r>
               <w:rPr>
@@ -1174,7 +1375,7 @@
                 <w:noProof/>
                 <w:webHidden/>
               </w:rPr>
-              <w:t>3</w:t>
+              <w:t>4</w:t>
             </w:r>
             <w:r>
               <w:rPr>
@@ -1197,7 +1398,7 @@
               <w:lang w:eastAsia="sv-SE"/>
             </w:rPr>
           </w:pPr>
-          <w:hyperlink w:anchor="_Toc387921761" w:history="1">
+          <w:hyperlink w:anchor="_Toc387944122" w:history="1">
             <w:r>
               <w:rPr>
                 <w:rStyle w:val="Hyperlink"/>
@@ -1224,7 +1425,7 @@
                 <w:noProof/>
                 <w:webHidden/>
               </w:rPr>
-              <w:instrText xml:space="preserve"> PAGEREF _Toc387921761 \h </w:instrText>
+              <w:instrText xml:space="preserve"> PAGEREF _Toc387944122 \h </w:instrText>
             </w:r>
             <w:r>
               <w:rPr>
@@ -1244,7 +1445,7 @@
                 <w:noProof/>
                 <w:webHidden/>
               </w:rPr>
-              <w:t>3</w:t>
+              <w:t>4</w:t>
             </w:r>
             <w:r>
               <w:rPr>
@@ -1267,7 +1468,7 @@
               <w:lang w:eastAsia="sv-SE"/>
             </w:rPr>
           </w:pPr>
-          <w:hyperlink w:anchor="_Toc387921762" w:history="1">
+          <w:hyperlink w:anchor="_Toc387944123" w:history="1">
             <w:r>
               <w:rPr>
                 <w:rStyle w:val="Hyperlink"/>
@@ -1294,7 +1495,7 @@
                 <w:noProof/>
                 <w:webHidden/>
               </w:rPr>
-              <w:instrText xml:space="preserve"> PAGEREF _Toc387921762 \h </w:instrText>
+              <w:instrText xml:space="preserve"> PAGEREF _Toc387944123 \h </w:instrText>
             </w:r>
             <w:r>
               <w:rPr>
@@ -1314,7 +1515,7 @@
                 <w:noProof/>
                 <w:webHidden/>
               </w:rPr>
-              <w:t>3</w:t>
+              <w:t>4</w:t>
             </w:r>
             <w:r>
               <w:rPr>
@@ -1337,7 +1538,7 @@
               <w:lang w:eastAsia="sv-SE"/>
             </w:rPr>
           </w:pPr>
-          <w:hyperlink w:anchor="_Toc387921763" w:history="1">
+          <w:hyperlink w:anchor="_Toc387944124" w:history="1">
             <w:r>
               <w:rPr>
                 <w:rStyle w:val="Hyperlink"/>
@@ -1364,7 +1565,7 @@
                 <w:noProof/>
                 <w:webHidden/>
               </w:rPr>
-              <w:instrText xml:space="preserve"> PAGEREF _Toc387921763 \h </w:instrText>
+              <w:instrText xml:space="preserve"> PAGEREF _Toc387944124 \h </w:instrText>
             </w:r>
             <w:r>
               <w:rPr>
@@ -1384,7 +1585,7 @@
                 <w:noProof/>
                 <w:webHidden/>
               </w:rPr>
-              <w:t>3</w:t>
+              <w:t>4</w:t>
             </w:r>
             <w:r>
               <w:rPr>
@@ -1407,7 +1608,7 @@
               <w:lang w:eastAsia="sv-SE"/>
             </w:rPr>
           </w:pPr>
-          <w:hyperlink w:anchor="_Toc387921764" w:history="1">
+          <w:hyperlink w:anchor="_Toc387944125" w:history="1">
             <w:r>
               <w:rPr>
                 <w:rStyle w:val="Hyperlink"/>
@@ -1434,7 +1635,7 @@
                 <w:noProof/>
                 <w:webHidden/>
               </w:rPr>
-              <w:instrText xml:space="preserve"> PAGEREF _Toc387921764 \h </w:instrText>
+              <w:instrText xml:space="preserve"> PAGEREF _Toc387944125 \h </w:instrText>
             </w:r>
             <w:r>
               <w:rPr>
@@ -1454,7 +1655,7 @@
                 <w:noProof/>
                 <w:webHidden/>
               </w:rPr>
-              <w:t>4</w:t>
+              <w:t>5</w:t>
             </w:r>
             <w:r>
               <w:rPr>
@@ -1477,7 +1678,7 @@
               <w:lang w:eastAsia="sv-SE"/>
             </w:rPr>
           </w:pPr>
-          <w:hyperlink w:anchor="_Toc387921765" w:history="1">
+          <w:hyperlink w:anchor="_Toc387944126" w:history="1">
             <w:r>
               <w:rPr>
                 <w:rStyle w:val="Hyperlink"/>
@@ -1504,7 +1705,7 @@
                 <w:noProof/>
                 <w:webHidden/>
               </w:rPr>
-              <w:instrText xml:space="preserve"> PAGEREF _Toc387921765 \h </w:instrText>
+              <w:instrText xml:space="preserve"> PAGEREF _Toc387944126 \h </w:instrText>
             </w:r>
             <w:r>
               <w:rPr>
@@ -1524,7 +1725,7 @@
                 <w:noProof/>
                 <w:webHidden/>
               </w:rPr>
-              <w:t>4</w:t>
+              <w:t>6</w:t>
             </w:r>
             <w:r>
               <w:rPr>
@@ -1547,7 +1748,7 @@
               <w:lang w:eastAsia="sv-SE"/>
             </w:rPr>
           </w:pPr>
-          <w:hyperlink w:anchor="_Toc387921766" w:history="1">
+          <w:hyperlink w:anchor="_Toc387944127" w:history="1">
             <w:r>
               <w:rPr>
                 <w:rStyle w:val="Hyperlink"/>
@@ -1574,7 +1775,7 @@
                 <w:noProof/>
                 <w:webHidden/>
               </w:rPr>
-              <w:instrText xml:space="preserve"> PAGEREF _Toc387921766 \h </w:instrText>
+              <w:instrText xml:space="preserve"> PAGEREF _Toc387944127 \h </w:instrText>
             </w:r>
             <w:r>
               <w:rPr>
@@ -1594,7 +1795,7 @@
                 <w:noProof/>
                 <w:webHidden/>
               </w:rPr>
-              <w:t>4</w:t>
+              <w:t>6</w:t>
             </w:r>
             <w:r>
               <w:rPr>
@@ -1617,7 +1818,7 @@
               <w:lang w:eastAsia="sv-SE"/>
             </w:rPr>
           </w:pPr>
-          <w:hyperlink w:anchor="_Toc387921767" w:history="1">
+          <w:hyperlink w:anchor="_Toc387944128" w:history="1">
             <w:r>
               <w:rPr>
                 <w:rStyle w:val="Hyperlink"/>
@@ -1644,7 +1845,7 @@
                 <w:noProof/>
                 <w:webHidden/>
               </w:rPr>
-              <w:instrText xml:space="preserve"> PAGEREF _Toc387921767 \h </w:instrText>
+              <w:instrText xml:space="preserve"> PAGEREF _Toc387944128 \h </w:instrText>
             </w:r>
             <w:r>
               <w:rPr>
@@ -1664,7 +1865,7 @@
                 <w:noProof/>
                 <w:webHidden/>
               </w:rPr>
-              <w:t>4</w:t>
+              <w:t>6</w:t>
             </w:r>
             <w:r>
               <w:rPr>
@@ -1687,7 +1888,7 @@
               <w:lang w:eastAsia="sv-SE"/>
             </w:rPr>
           </w:pPr>
-          <w:hyperlink w:anchor="_Toc387921768" w:history="1">
+          <w:hyperlink w:anchor="_Toc387944129" w:history="1">
             <w:r>
               <w:rPr>
                 <w:rStyle w:val="Hyperlink"/>
@@ -1714,7 +1915,7 @@
                 <w:noProof/>
                 <w:webHidden/>
               </w:rPr>
-              <w:instrText xml:space="preserve"> PAGEREF _Toc387921768 \h </w:instrText>
+              <w:instrText xml:space="preserve"> PAGEREF _Toc387944129 \h </w:instrText>
             </w:r>
             <w:r>
               <w:rPr>
@@ -1734,7 +1935,7 @@
                 <w:noProof/>
                 <w:webHidden/>
               </w:rPr>
-              <w:t>4</w:t>
+              <w:t>6</w:t>
             </w:r>
             <w:r>
               <w:rPr>
@@ -1757,7 +1958,7 @@
               <w:lang w:eastAsia="sv-SE"/>
             </w:rPr>
           </w:pPr>
-          <w:hyperlink w:anchor="_Toc387921769" w:history="1">
+          <w:hyperlink w:anchor="_Toc387944130" w:history="1">
             <w:r>
               <w:rPr>
                 <w:rStyle w:val="Hyperlink"/>
@@ -1784,7 +1985,7 @@
                 <w:noProof/>
                 <w:webHidden/>
               </w:rPr>
-              <w:instrText xml:space="preserve"> PAGEREF _Toc387921769 \h </w:instrText>
+              <w:instrText xml:space="preserve"> PAGEREF _Toc387944130 \h </w:instrText>
             </w:r>
             <w:r>
               <w:rPr>
@@ -1804,7 +2005,7 @@
                 <w:noProof/>
                 <w:webHidden/>
               </w:rPr>
-              <w:t>4</w:t>
+              <w:t>6</w:t>
             </w:r>
             <w:r>
               <w:rPr>
@@ -1827,7 +2028,7 @@
               <w:lang w:eastAsia="sv-SE"/>
             </w:rPr>
           </w:pPr>
-          <w:hyperlink w:anchor="_Toc387921770" w:history="1">
+          <w:hyperlink w:anchor="_Toc387944131" w:history="1">
             <w:r>
               <w:rPr>
                 <w:rStyle w:val="Hyperlink"/>
@@ -1854,7 +2055,7 @@
                 <w:noProof/>
                 <w:webHidden/>
               </w:rPr>
-              <w:instrText xml:space="preserve"> PAGEREF _Toc387921770 \h </w:instrText>
+              <w:instrText xml:space="preserve"> PAGEREF _Toc387944131 \h </w:instrText>
             </w:r>
             <w:r>
               <w:rPr>
@@ -1874,7 +2075,7 @@
                 <w:noProof/>
                 <w:webHidden/>
               </w:rPr>
-              <w:t>4</w:t>
+              <w:t>6</w:t>
             </w:r>
             <w:r>
               <w:rPr>
@@ -1897,7 +2098,7 @@
               <w:lang w:eastAsia="sv-SE"/>
             </w:rPr>
           </w:pPr>
-          <w:hyperlink w:anchor="_Toc387921771" w:history="1">
+          <w:hyperlink w:anchor="_Toc387944132" w:history="1">
             <w:r>
               <w:rPr>
                 <w:rStyle w:val="Hyperlink"/>
@@ -1924,7 +2125,7 @@
                 <w:noProof/>
                 <w:webHidden/>
               </w:rPr>
-              <w:instrText xml:space="preserve"> PAGEREF _Toc387921771 \h </w:instrText>
+              <w:instrText xml:space="preserve"> PAGEREF _Toc387944132 \h </w:instrText>
             </w:r>
             <w:r>
               <w:rPr>
@@ -1944,7 +2145,7 @@
                 <w:noProof/>
                 <w:webHidden/>
               </w:rPr>
-              <w:t>5</w:t>
+              <w:t>7</w:t>
             </w:r>
             <w:r>
               <w:rPr>
@@ -1967,7 +2168,7 @@
               <w:lang w:eastAsia="sv-SE"/>
             </w:rPr>
           </w:pPr>
-          <w:hyperlink w:anchor="_Toc387921772" w:history="1">
+          <w:hyperlink w:anchor="_Toc387944133" w:history="1">
             <w:r>
               <w:rPr>
                 <w:rStyle w:val="Hyperlink"/>
@@ -1994,7 +2195,7 @@
                 <w:noProof/>
                 <w:webHidden/>
               </w:rPr>
-              <w:instrText xml:space="preserve"> PAGEREF _Toc387921772 \h </w:instrText>
+              <w:instrText xml:space="preserve"> PAGEREF _Toc387944133 \h </w:instrText>
             </w:r>
             <w:r>
               <w:rPr>
@@ -2014,7 +2215,77 @@
                 <w:noProof/>
                 <w:webHidden/>
               </w:rPr>
-              <w:t>5</w:t>
+              <w:t>8</w:t>
+            </w:r>
+            <w:r>
+              <w:rPr>
+                <w:noProof/>
+                <w:webHidden/>
+              </w:rPr>
+              <w:fldChar w:fldCharType="end"/>
+            </w:r>
+          </w:hyperlink>
+        </w:p>
+        <w:p>
+          <w:pPr>
+            <w:pStyle w:val="TOC1"/>
+            <w:tabs>
+              <w:tab w:val="right" w:leader="dot" w:pos="9062"/>
+            </w:tabs>
+            <w:rPr>
+              <w:rFonts w:eastAsiaTheme="minorEastAsia"/>
+              <w:noProof/>
+              <w:lang w:eastAsia="sv-SE"/>
+            </w:rPr>
+          </w:pPr>
+          <w:hyperlink w:anchor="_Toc387944134" w:history="1">
+            <w:r>
+              <w:rPr>
+                <w:rStyle w:val="Hyperlink"/>
+                <w:noProof/>
+              </w:rPr>
+              <w:t>Sammanfattning</w:t>
+            </w:r>
+            <w:r>
+              <w:rPr>
+                <w:noProof/>
+                <w:webHidden/>
+              </w:rPr>
+              <w:tab/>
+            </w:r>
+            <w:r>
+              <w:rPr>
+                <w:noProof/>
+                <w:webHidden/>
+              </w:rPr>
+              <w:fldChar w:fldCharType="begin"/>
+            </w:r>
+            <w:r>
+              <w:rPr>
+                <w:noProof/>
+                <w:webHidden/>
+              </w:rPr>
+              <w:instrText xml:space="preserve"> PAGEREF _Toc387944134 \h </w:instrText>
+            </w:r>
+            <w:r>
+              <w:rPr>
+                <w:noProof/>
+                <w:webHidden/>
+              </w:rPr>
+            </w:r>
+            <w:r>
+              <w:rPr>
+                <w:noProof/>
+                <w:webHidden/>
+              </w:rPr>
+              <w:fldChar w:fldCharType="separate"/>
+            </w:r>
+            <w:r>
+              <w:rPr>
+                <w:noProof/>
+                <w:webHidden/>
+              </w:rPr>
+              <w:t>8</w:t>
             </w:r>
             <w:r>
               <w:rPr>
@@ -2061,7 +2332,7 @@
           <w:szCs w:val="24"/>
         </w:rPr>
       </w:pPr>
-      <w:bookmarkStart w:id="1" w:name="_Toc387921750"/>
+      <w:bookmarkStart w:id="0" w:name="_Toc387944108"/>
       <w:r>
         <w:rPr>
           <w:rStyle w:val="Heading1Char"/>
@@ -2070,23 +2341,23 @@
         <w:lastRenderedPageBreak/>
         <w:t>Programbeskrivning</w:t>
       </w:r>
+      <w:bookmarkEnd w:id="0"/>
+    </w:p>
+    <w:p>
+      <w:pPr>
+        <w:pStyle w:val="Heading2"/>
+        <w:rPr>
+          <w:color w:val="auto"/>
+        </w:rPr>
+      </w:pPr>
+      <w:bookmarkStart w:id="1" w:name="_Toc387944109"/>
+      <w:r>
+        <w:rPr>
+          <w:color w:val="auto"/>
+        </w:rPr>
+        <w:t>A</w:t>
+      </w:r>
       <w:bookmarkEnd w:id="1"/>
-    </w:p>
-    <w:p>
-      <w:pPr>
-        <w:pStyle w:val="Heading2"/>
-        <w:rPr>
-          <w:color w:val="auto"/>
-        </w:rPr>
-      </w:pPr>
-      <w:bookmarkStart w:id="2" w:name="_Toc387921751"/>
-      <w:r>
-        <w:rPr>
-          <w:color w:val="auto"/>
-        </w:rPr>
-        <w:t>A</w:t>
-      </w:r>
-      <w:bookmarkEnd w:id="2"/>
     </w:p>
     <w:p>
       <w:pPr>
@@ -2117,22 +2388,22 @@
           <w:lang w:eastAsia="sv-SE"/>
         </w:rPr>
         <w:drawing>
-          <wp:anchor distT="0" distB="0" distL="114300" distR="114300" simplePos="0" relativeHeight="251659264" behindDoc="1" locked="0" layoutInCell="1" allowOverlap="1" wp14:anchorId="0308A881" wp14:editId="7E351821">
+          <wp:anchor distT="0" distB="0" distL="114300" distR="114300" simplePos="0" relativeHeight="251659264" behindDoc="1" locked="0" layoutInCell="1" allowOverlap="1" wp14:anchorId="147B34B6" wp14:editId="55A1E011">
             <wp:simplePos x="0" y="0"/>
             <wp:positionH relativeFrom="column">
-              <wp:posOffset>2254250</wp:posOffset>
+              <wp:posOffset>2520315</wp:posOffset>
             </wp:positionH>
             <wp:positionV relativeFrom="paragraph">
-              <wp:posOffset>136525</wp:posOffset>
+              <wp:posOffset>152400</wp:posOffset>
             </wp:positionV>
-            <wp:extent cx="3838575" cy="2696845"/>
-            <wp:effectExtent l="0" t="0" r="9525" b="8255"/>
+            <wp:extent cx="3837305" cy="2696210"/>
+            <wp:effectExtent l="0" t="0" r="0" b="8890"/>
             <wp:wrapTight wrapText="bothSides">
               <wp:wrapPolygon edited="0">
                 <wp:start x="0" y="0"/>
-                <wp:lineTo x="0" y="21514"/>
-                <wp:lineTo x="21546" y="21514"/>
-                <wp:lineTo x="21546" y="0"/>
+                <wp:lineTo x="0" y="21519"/>
+                <wp:lineTo x="21446" y="21519"/>
+                <wp:lineTo x="21446" y="0"/>
                 <wp:lineTo x="0" y="0"/>
               </wp:wrapPolygon>
             </wp:wrapTight>
@@ -2150,7 +2421,7 @@
                     </pic:cNvPicPr>
                   </pic:nvPicPr>
                   <pic:blipFill>
-                    <a:blip r:embed="rId11">
+                    <a:blip r:embed="rId12">
                       <a:extLst>
                         <a:ext uri="{28A0092B-C50C-407E-A947-70E740481C1C}">
                           <a14:useLocalDpi xmlns:a14="http://schemas.microsoft.com/office/drawing/2010/main" val="0"/>
@@ -2165,7 +2436,7 @@
                   <pic:spPr bwMode="auto">
                     <a:xfrm>
                       <a:off x="0" y="0"/>
-                      <a:ext cx="3838575" cy="2696845"/>
+                      <a:ext cx="3837305" cy="2696210"/>
                     </a:xfrm>
                     <a:prstGeom prst="rect">
                       <a:avLst/>
@@ -2193,7 +2464,7 @@
           <w:lang w:eastAsia="sv-SE"/>
         </w:rPr>
         <w:drawing>
-          <wp:inline distT="0" distB="0" distL="0" distR="0" wp14:anchorId="55EB9DD4" wp14:editId="4B12B7E4">
+          <wp:inline distT="0" distB="0" distL="0" distR="0" wp14:anchorId="3E1DBDA0" wp14:editId="1600679D">
             <wp:extent cx="1833967" cy="3009900"/>
             <wp:effectExtent l="0" t="0" r="0" b="0"/>
             <wp:docPr id="3" name="Picture 3" descr="https://fbcdn-sphotos-h-a.akamaihd.net/hphotos-ak-prn2/v/t34.0-12/10311910_10152384729110680_1033478510_n.jpg?oh=22ac476135f799e1df43a3b66d917697&amp;oe=53633248&amp;__gda__=1399023660_c59cd038e0949cee725a8d3f1f1eef94"/>
@@ -2210,7 +2481,7 @@
                     </pic:cNvPicPr>
                   </pic:nvPicPr>
                   <pic:blipFill>
-                    <a:blip r:embed="rId12">
+                    <a:blip r:embed="rId13">
                       <a:extLst>
                         <a:ext uri="{28A0092B-C50C-407E-A947-70E740481C1C}">
                           <a14:useLocalDpi xmlns:a14="http://schemas.microsoft.com/office/drawing/2010/main" val="0"/>
@@ -2256,14 +2527,14 @@
           <w:color w:val="auto"/>
         </w:rPr>
       </w:pPr>
-      <w:bookmarkStart w:id="3" w:name="_Toc387921752"/>
+      <w:bookmarkStart w:id="2" w:name="_Toc387944110"/>
       <w:r>
         <w:rPr>
           <w:color w:val="auto"/>
         </w:rPr>
         <w:t>B</w:t>
       </w:r>
-      <w:bookmarkEnd w:id="3"/>
+      <w:bookmarkEnd w:id="2"/>
     </w:p>
     <w:p>
       <w:pPr>
@@ -2280,84 +2551,21 @@
           <w:lang w:eastAsia="sv-SE"/>
         </w:rPr>
         <w:drawing>
-          <wp:anchor distT="0" distB="0" distL="114300" distR="114300" simplePos="0" relativeHeight="251665408" behindDoc="0" locked="0" layoutInCell="1" allowOverlap="1" wp14:anchorId="249C6357" wp14:editId="1E9BC35E">
+          <wp:anchor distT="0" distB="0" distL="114300" distR="114300" simplePos="0" relativeHeight="251666432" behindDoc="1" locked="0" layoutInCell="1" allowOverlap="1" wp14:anchorId="4B6AC18D" wp14:editId="59901C55">
             <wp:simplePos x="0" y="0"/>
-            <wp:positionH relativeFrom="margin">
-              <wp:posOffset>2414905</wp:posOffset>
+            <wp:positionH relativeFrom="column">
+              <wp:posOffset>0</wp:posOffset>
             </wp:positionH>
             <wp:positionV relativeFrom="paragraph">
-              <wp:posOffset>1402080</wp:posOffset>
+              <wp:posOffset>1260475</wp:posOffset>
             </wp:positionV>
-            <wp:extent cx="3497580" cy="2674620"/>
-            <wp:effectExtent l="0" t="0" r="7620" b="0"/>
-            <wp:wrapNone/>
-            <wp:docPr id="4" name="Picture 4"/>
-            <wp:cNvGraphicFramePr>
-              <a:graphicFrameLocks xmlns:a="http://schemas.openxmlformats.org/drawingml/2006/main" noChangeAspect="1"/>
-            </wp:cNvGraphicFramePr>
-            <a:graphic xmlns:a="http://schemas.openxmlformats.org/drawingml/2006/main">
-              <a:graphicData uri="http://schemas.openxmlformats.org/drawingml/2006/picture">
-                <pic:pic xmlns:pic="http://schemas.openxmlformats.org/drawingml/2006/picture">
-                  <pic:nvPicPr>
-                    <pic:cNvPr id="4" name="Client.png"/>
-                    <pic:cNvPicPr/>
-                  </pic:nvPicPr>
-                  <pic:blipFill>
-                    <a:blip r:embed="rId13">
-                      <a:extLst>
-                        <a:ext uri="{28A0092B-C50C-407E-A947-70E740481C1C}">
-                          <a14:useLocalDpi xmlns:a14="http://schemas.microsoft.com/office/drawing/2010/main" val="0"/>
-                        </a:ext>
-                      </a:extLst>
-                    </a:blip>
-                    <a:stretch>
-                      <a:fillRect/>
-                    </a:stretch>
-                  </pic:blipFill>
-                  <pic:spPr>
-                    <a:xfrm>
-                      <a:off x="0" y="0"/>
-                      <a:ext cx="3497580" cy="2674620"/>
-                    </a:xfrm>
-                    <a:prstGeom prst="rect">
-                      <a:avLst/>
-                    </a:prstGeom>
-                  </pic:spPr>
-                </pic:pic>
-              </a:graphicData>
-            </a:graphic>
-            <wp14:sizeRelH relativeFrom="page">
-              <wp14:pctWidth>0</wp14:pctWidth>
-            </wp14:sizeRelH>
-            <wp14:sizeRelV relativeFrom="page">
-              <wp14:pctHeight>0</wp14:pctHeight>
-            </wp14:sizeRelV>
-          </wp:anchor>
-        </w:drawing>
-      </w:r>
-      <w:r>
-        <w:rPr>
-          <w:noProof/>
-          <w:sz w:val="24"/>
-          <w:szCs w:val="24"/>
-          <w:lang w:eastAsia="sv-SE"/>
-        </w:rPr>
-        <w:drawing>
-          <wp:anchor distT="0" distB="0" distL="114300" distR="114300" simplePos="0" relativeHeight="251666432" behindDoc="1" locked="0" layoutInCell="1" allowOverlap="1" wp14:anchorId="2BC08695" wp14:editId="13F7CDBC">
-            <wp:simplePos x="0" y="0"/>
-            <wp:positionH relativeFrom="column">
-              <wp:posOffset>147955</wp:posOffset>
-            </wp:positionH>
-            <wp:positionV relativeFrom="paragraph">
-              <wp:posOffset>1387475</wp:posOffset>
-            </wp:positionV>
-            <wp:extent cx="2195830" cy="3154045"/>
-            <wp:effectExtent l="0" t="0" r="0" b="8255"/>
+            <wp:extent cx="2196000" cy="3153600"/>
+            <wp:effectExtent l="0" t="0" r="0" b="8890"/>
             <wp:wrapTight wrapText="bothSides">
               <wp:wrapPolygon edited="0">
                 <wp:start x="0" y="0"/>
-                <wp:lineTo x="0" y="21526"/>
-                <wp:lineTo x="21363" y="21526"/>
+                <wp:lineTo x="0" y="21530"/>
+                <wp:lineTo x="21363" y="21530"/>
                 <wp:lineTo x="21363" y="0"/>
                 <wp:lineTo x="0" y="0"/>
               </wp:wrapPolygon>
@@ -2388,7 +2596,7 @@
                   <pic:spPr>
                     <a:xfrm>
                       <a:off x="0" y="0"/>
-                      <a:ext cx="2195830" cy="3154045"/>
+                      <a:ext cx="2196000" cy="3153600"/>
                     </a:xfrm>
                     <a:prstGeom prst="rect">
                       <a:avLst/>
@@ -2435,62 +2643,6 @@
           <w:szCs w:val="24"/>
         </w:rPr>
       </w:pPr>
-    </w:p>
-    <w:p>
-      <w:pPr>
-        <w:rPr>
-          <w:sz w:val="24"/>
-          <w:szCs w:val="24"/>
-        </w:rPr>
-      </w:pPr>
-    </w:p>
-    <w:p>
-      <w:pPr>
-        <w:rPr>
-          <w:sz w:val="24"/>
-          <w:szCs w:val="24"/>
-        </w:rPr>
-      </w:pPr>
-    </w:p>
-    <w:p>
-      <w:pPr>
-        <w:rPr>
-          <w:sz w:val="24"/>
-          <w:szCs w:val="24"/>
-        </w:rPr>
-      </w:pPr>
-    </w:p>
-    <w:p>
-      <w:pPr>
-        <w:rPr>
-          <w:sz w:val="24"/>
-          <w:szCs w:val="24"/>
-        </w:rPr>
-      </w:pPr>
-    </w:p>
-    <w:p>
-      <w:pPr>
-        <w:rPr>
-          <w:sz w:val="24"/>
-          <w:szCs w:val="24"/>
-        </w:rPr>
-      </w:pPr>
-    </w:p>
-    <w:p>
-      <w:pPr>
-        <w:rPr>
-          <w:sz w:val="24"/>
-          <w:szCs w:val="24"/>
-        </w:rPr>
-      </w:pPr>
-    </w:p>
-    <w:p>
-      <w:pPr>
-        <w:rPr>
-          <w:sz w:val="24"/>
-          <w:szCs w:val="24"/>
-        </w:rPr>
-      </w:pPr>
       <w:r>
         <w:rPr>
           <w:noProof/>
@@ -2498,6 +2650,118 @@
           <w:szCs w:val="24"/>
           <w:lang w:eastAsia="sv-SE"/>
         </w:rPr>
+        <w:drawing>
+          <wp:anchor distT="0" distB="0" distL="114300" distR="114300" simplePos="0" relativeHeight="251665408" behindDoc="0" locked="0" layoutInCell="1" allowOverlap="1" wp14:anchorId="586AC843" wp14:editId="139187B0">
+            <wp:simplePos x="0" y="0"/>
+            <wp:positionH relativeFrom="margin">
+              <wp:posOffset>3062605</wp:posOffset>
+            </wp:positionH>
+            <wp:positionV relativeFrom="paragraph">
+              <wp:posOffset>57785</wp:posOffset>
+            </wp:positionV>
+            <wp:extent cx="3498850" cy="2674620"/>
+            <wp:effectExtent l="0" t="0" r="6350" b="0"/>
+            <wp:wrapNone/>
+            <wp:docPr id="4" name="Picture 4"/>
+            <wp:cNvGraphicFramePr>
+              <a:graphicFrameLocks xmlns:a="http://schemas.openxmlformats.org/drawingml/2006/main" noChangeAspect="1"/>
+            </wp:cNvGraphicFramePr>
+            <a:graphic xmlns:a="http://schemas.openxmlformats.org/drawingml/2006/main">
+              <a:graphicData uri="http://schemas.openxmlformats.org/drawingml/2006/picture">
+                <pic:pic xmlns:pic="http://schemas.openxmlformats.org/drawingml/2006/picture">
+                  <pic:nvPicPr>
+                    <pic:cNvPr id="4" name="Client.png"/>
+                    <pic:cNvPicPr/>
+                  </pic:nvPicPr>
+                  <pic:blipFill>
+                    <a:blip r:embed="rId15">
+                      <a:extLst>
+                        <a:ext uri="{28A0092B-C50C-407E-A947-70E740481C1C}">
+                          <a14:useLocalDpi xmlns:a14="http://schemas.microsoft.com/office/drawing/2010/main" val="0"/>
+                        </a:ext>
+                      </a:extLst>
+                    </a:blip>
+                    <a:stretch>
+                      <a:fillRect/>
+                    </a:stretch>
+                  </pic:blipFill>
+                  <pic:spPr>
+                    <a:xfrm>
+                      <a:off x="0" y="0"/>
+                      <a:ext cx="3498850" cy="2674620"/>
+                    </a:xfrm>
+                    <a:prstGeom prst="rect">
+                      <a:avLst/>
+                    </a:prstGeom>
+                  </pic:spPr>
+                </pic:pic>
+              </a:graphicData>
+            </a:graphic>
+            <wp14:sizeRelH relativeFrom="page">
+              <wp14:pctWidth>0</wp14:pctWidth>
+            </wp14:sizeRelH>
+            <wp14:sizeRelV relativeFrom="page">
+              <wp14:pctHeight>0</wp14:pctHeight>
+            </wp14:sizeRelV>
+          </wp:anchor>
+        </w:drawing>
+      </w:r>
+    </w:p>
+    <w:p>
+      <w:pPr>
+        <w:rPr>
+          <w:sz w:val="24"/>
+          <w:szCs w:val="24"/>
+        </w:rPr>
+      </w:pPr>
+    </w:p>
+    <w:p>
+      <w:pPr>
+        <w:rPr>
+          <w:sz w:val="24"/>
+          <w:szCs w:val="24"/>
+        </w:rPr>
+      </w:pPr>
+    </w:p>
+    <w:p>
+      <w:pPr>
+        <w:rPr>
+          <w:sz w:val="24"/>
+          <w:szCs w:val="24"/>
+        </w:rPr>
+      </w:pPr>
+    </w:p>
+    <w:p>
+      <w:pPr>
+        <w:rPr>
+          <w:sz w:val="24"/>
+          <w:szCs w:val="24"/>
+        </w:rPr>
+      </w:pPr>
+    </w:p>
+    <w:p>
+      <w:pPr>
+        <w:rPr>
+          <w:sz w:val="24"/>
+          <w:szCs w:val="24"/>
+        </w:rPr>
+      </w:pPr>
+    </w:p>
+    <w:p>
+      <w:pPr>
+        <w:rPr>
+          <w:sz w:val="24"/>
+          <w:szCs w:val="24"/>
+        </w:rPr>
+      </w:pPr>
+      <w:r>
+        <w:rPr>
+          <w:noProof/>
+          <w:sz w:val="24"/>
+          <w:szCs w:val="24"/>
+          <w:lang w:eastAsia="sv-SE"/>
+        </w:rPr>
+        <w:lastRenderedPageBreak/>
         <w:drawing>
           <wp:anchor distT="0" distB="0" distL="114300" distR="114300" simplePos="0" relativeHeight="251662336" behindDoc="1" locked="0" layoutInCell="1" allowOverlap="1" wp14:anchorId="39D290E2" wp14:editId="5E0D0312">
             <wp:simplePos x="0" y="0"/>
@@ -2532,128 +2796,6 @@
                 <pic:pic xmlns:pic="http://schemas.openxmlformats.org/drawingml/2006/picture">
                   <pic:nvPicPr>
                     <pic:cNvPr id="0" name="Picture 1" descr="C:\Users\Richard Sjöberg\Desktop\ServerWindow.JPG"/>
-                    <pic:cNvPicPr>
-                      <a:picLocks noChangeAspect="1" noChangeArrowheads="1"/>
-                    </pic:cNvPicPr>
-                  </pic:nvPicPr>
-                  <pic:blipFill>
-                    <a:blip r:embed="rId15">
-                      <a:extLst>
-                        <a:ext uri="{28A0092B-C50C-407E-A947-70E740481C1C}">
-                          <a14:useLocalDpi xmlns:a14="http://schemas.microsoft.com/office/drawing/2010/main" val="0"/>
-                        </a:ext>
-                      </a:extLst>
-                    </a:blip>
-                    <a:srcRect/>
-                    <a:stretch>
-                      <a:fillRect/>
-                    </a:stretch>
-                  </pic:blipFill>
-                  <pic:spPr bwMode="auto">
-                    <a:xfrm>
-                      <a:off x="0" y="0"/>
-                      <a:ext cx="2106000" cy="3027600"/>
-                    </a:xfrm>
-                    <a:prstGeom prst="rect">
-                      <a:avLst/>
-                    </a:prstGeom>
-                    <a:ln w="38100" cap="sq">
-                      <a:solidFill>
-                        <a:schemeClr val="accent1"/>
-                      </a:solidFill>
-                      <a:prstDash val="solid"/>
-                      <a:miter lim="800000"/>
-                    </a:ln>
-                    <a:effectLst>
-                      <a:outerShdw blurRad="50800" dist="38100" dir="2700000" algn="tl" rotWithShape="0">
-                        <a:srgbClr val="000000">
-                          <a:alpha val="43000"/>
-                        </a:srgbClr>
-                      </a:outerShdw>
-                    </a:effectLst>
-                  </pic:spPr>
-                </pic:pic>
-              </a:graphicData>
-            </a:graphic>
-            <wp14:sizeRelH relativeFrom="page">
-              <wp14:pctWidth>0</wp14:pctWidth>
-            </wp14:sizeRelH>
-            <wp14:sizeRelV relativeFrom="page">
-              <wp14:pctHeight>0</wp14:pctHeight>
-            </wp14:sizeRelV>
-          </wp:anchor>
-        </w:drawing>
-      </w:r>
-      <w:r>
-        <w:rPr>
-          <w:sz w:val="24"/>
-          <w:szCs w:val="24"/>
-        </w:rPr>
-        <w:t>Vi</w:t>
-      </w:r>
-      <w:r>
-        <w:rPr>
-          <w:sz w:val="24"/>
-          <w:szCs w:val="24"/>
-        </w:rPr>
-        <w:t xml:space="preserve"> har även gjort ett gränssnitt för att sätta upp själva servern över vilken alla användare av chatklienten kommunicerar. Den består till skillnad från chatklienten endast av ett fönster. I fönstret finns ett textfält där användaren anger portnumret av den port som servern ska sättas upp på. Genom att ange en giltig och ledig port, och klicka på ”Start server” så sätter användaren upp en server. För att stänga av servern klickar användaren på ”Shut down”. I mitten av fönstret finns en text som anger huruvida en server är igång.</w:t>
-      </w:r>
-      <w:r>
-        <w:rPr>
-          <w:rFonts w:ascii="Times New Roman" w:eastAsia="Times New Roman" w:hAnsi="Times New Roman" w:cs="Times New Roman"/>
-          <w:snapToGrid w:val="0"/>
-          <w:color w:val="000000"/>
-          <w:w w:val="0"/>
-          <w:sz w:val="0"/>
-          <w:szCs w:val="0"/>
-          <w:u w:color="000000"/>
-          <w:bdr w:val="none" w:sz="0" w:space="0" w:color="000000"/>
-          <w:shd w:val="clear" w:color="000000" w:fill="000000"/>
-          <w:lang w:val="x-none" w:eastAsia="x-none" w:bidi="x-none"/>
-        </w:rPr>
-        <w:t xml:space="preserve"> </w:t>
-      </w:r>
-      <w:r>
-        <w:rPr>
-          <w:noProof/>
-          <w:sz w:val="24"/>
-          <w:szCs w:val="24"/>
-          <w:lang w:eastAsia="sv-SE"/>
-        </w:rPr>
-        <w:drawing>
-          <wp:anchor distT="0" distB="0" distL="114300" distR="114300" simplePos="0" relativeHeight="251663360" behindDoc="1" locked="0" layoutInCell="1" allowOverlap="1" wp14:anchorId="77F57882" wp14:editId="1F1D159B">
-            <wp:simplePos x="0" y="0"/>
-            <wp:positionH relativeFrom="column">
-              <wp:posOffset>3600450</wp:posOffset>
-            </wp:positionH>
-            <wp:positionV relativeFrom="paragraph">
-              <wp:posOffset>1620520</wp:posOffset>
-            </wp:positionV>
-            <wp:extent cx="2106000" cy="3027600"/>
-            <wp:effectExtent l="76200" t="76200" r="142240" b="135255"/>
-            <wp:wrapTight wrapText="bothSides">
-              <wp:wrapPolygon edited="0">
-                <wp:start x="-391" y="-544"/>
-                <wp:lineTo x="-782" y="-408"/>
-                <wp:lineTo x="-782" y="21885"/>
-                <wp:lineTo x="-391" y="22429"/>
-                <wp:lineTo x="22473" y="22429"/>
-                <wp:lineTo x="22864" y="21478"/>
-                <wp:lineTo x="22864" y="1767"/>
-                <wp:lineTo x="22473" y="-272"/>
-                <wp:lineTo x="22473" y="-544"/>
-                <wp:lineTo x="-391" y="-544"/>
-              </wp:wrapPolygon>
-            </wp:wrapTight>
-            <wp:docPr id="5" name="Picture 5" descr="C:\Users\Richard Sjöberg\Desktop\ServerWindow2.JPG"/>
-            <wp:cNvGraphicFramePr>
-              <a:graphicFrameLocks xmlns:a="http://schemas.openxmlformats.org/drawingml/2006/main" noChangeAspect="1"/>
-            </wp:cNvGraphicFramePr>
-            <a:graphic xmlns:a="http://schemas.openxmlformats.org/drawingml/2006/main">
-              <a:graphicData uri="http://schemas.openxmlformats.org/drawingml/2006/picture">
-                <pic:pic xmlns:pic="http://schemas.openxmlformats.org/drawingml/2006/picture">
-                  <pic:nvPicPr>
-                    <pic:cNvPr id="0" name="Picture 2" descr="C:\Users\Richard Sjöberg\Desktop\ServerWindow2.JPG"/>
                     <pic:cNvPicPr>
                       <a:picLocks noChangeAspect="1" noChangeArrowheads="1"/>
                     </pic:cNvPicPr>
@@ -2706,6 +2848,121 @@
           </wp:anchor>
         </w:drawing>
       </w:r>
+      <w:r>
+        <w:rPr>
+          <w:sz w:val="24"/>
+          <w:szCs w:val="24"/>
+        </w:rPr>
+        <w:t>Vi har även gjort ett gränssnitt för att sätta upp själva servern över vilken alla användare av chatklienten kommunicerar. Den består till skillnad från chatklienten endast av ett fönster. I fönstret finns ett textfält där användaren anger portnumret av den port som servern ska sättas upp på. Genom att ange en giltig och ledig port, och klicka på ”Start server” så sätter användaren upp en server. För att stänga av servern klickar användaren på ”Shut down”. I mitten av fönstret finns en text som anger huruvida en server är igång.</w:t>
+      </w:r>
+      <w:r>
+        <w:rPr>
+          <w:rFonts w:ascii="Times New Roman" w:eastAsia="Times New Roman" w:hAnsi="Times New Roman" w:cs="Times New Roman"/>
+          <w:snapToGrid w:val="0"/>
+          <w:color w:val="000000"/>
+          <w:w w:val="0"/>
+          <w:sz w:val="0"/>
+          <w:szCs w:val="0"/>
+          <w:u w:color="000000"/>
+          <w:bdr w:val="none" w:sz="0" w:space="0" w:color="000000"/>
+          <w:shd w:val="clear" w:color="000000" w:fill="000000"/>
+          <w:lang w:val="x-none" w:eastAsia="x-none" w:bidi="x-none"/>
+        </w:rPr>
+        <w:t xml:space="preserve"> </w:t>
+      </w:r>
+      <w:r>
+        <w:rPr>
+          <w:noProof/>
+          <w:sz w:val="24"/>
+          <w:szCs w:val="24"/>
+          <w:lang w:eastAsia="sv-SE"/>
+        </w:rPr>
+        <w:drawing>
+          <wp:anchor distT="0" distB="0" distL="114300" distR="114300" simplePos="0" relativeHeight="251663360" behindDoc="1" locked="0" layoutInCell="1" allowOverlap="1" wp14:anchorId="77F57882" wp14:editId="1F1D159B">
+            <wp:simplePos x="0" y="0"/>
+            <wp:positionH relativeFrom="column">
+              <wp:posOffset>3600450</wp:posOffset>
+            </wp:positionH>
+            <wp:positionV relativeFrom="paragraph">
+              <wp:posOffset>1620520</wp:posOffset>
+            </wp:positionV>
+            <wp:extent cx="2106000" cy="3027600"/>
+            <wp:effectExtent l="76200" t="76200" r="142240" b="135255"/>
+            <wp:wrapTight wrapText="bothSides">
+              <wp:wrapPolygon edited="0">
+                <wp:start x="-391" y="-544"/>
+                <wp:lineTo x="-782" y="-408"/>
+                <wp:lineTo x="-782" y="21885"/>
+                <wp:lineTo x="-391" y="22429"/>
+                <wp:lineTo x="22473" y="22429"/>
+                <wp:lineTo x="22864" y="21478"/>
+                <wp:lineTo x="22864" y="1767"/>
+                <wp:lineTo x="22473" y="-272"/>
+                <wp:lineTo x="22473" y="-544"/>
+                <wp:lineTo x="-391" y="-544"/>
+              </wp:wrapPolygon>
+            </wp:wrapTight>
+            <wp:docPr id="5" name="Picture 5" descr="C:\Users\Richard Sjöberg\Desktop\ServerWindow2.JPG"/>
+            <wp:cNvGraphicFramePr>
+              <a:graphicFrameLocks xmlns:a="http://schemas.openxmlformats.org/drawingml/2006/main" noChangeAspect="1"/>
+            </wp:cNvGraphicFramePr>
+            <a:graphic xmlns:a="http://schemas.openxmlformats.org/drawingml/2006/main">
+              <a:graphicData uri="http://schemas.openxmlformats.org/drawingml/2006/picture">
+                <pic:pic xmlns:pic="http://schemas.openxmlformats.org/drawingml/2006/picture">
+                  <pic:nvPicPr>
+                    <pic:cNvPr id="0" name="Picture 2" descr="C:\Users\Richard Sjöberg\Desktop\ServerWindow2.JPG"/>
+                    <pic:cNvPicPr>
+                      <a:picLocks noChangeAspect="1" noChangeArrowheads="1"/>
+                    </pic:cNvPicPr>
+                  </pic:nvPicPr>
+                  <pic:blipFill>
+                    <a:blip r:embed="rId17">
+                      <a:extLst>
+                        <a:ext uri="{28A0092B-C50C-407E-A947-70E740481C1C}">
+                          <a14:useLocalDpi xmlns:a14="http://schemas.microsoft.com/office/drawing/2010/main" val="0"/>
+                        </a:ext>
+                      </a:extLst>
+                    </a:blip>
+                    <a:srcRect/>
+                    <a:stretch>
+                      <a:fillRect/>
+                    </a:stretch>
+                  </pic:blipFill>
+                  <pic:spPr bwMode="auto">
+                    <a:xfrm>
+                      <a:off x="0" y="0"/>
+                      <a:ext cx="2106000" cy="3027600"/>
+                    </a:xfrm>
+                    <a:prstGeom prst="rect">
+                      <a:avLst/>
+                    </a:prstGeom>
+                    <a:ln w="38100" cap="sq">
+                      <a:solidFill>
+                        <a:schemeClr val="accent1"/>
+                      </a:solidFill>
+                      <a:prstDash val="solid"/>
+                      <a:miter lim="800000"/>
+                    </a:ln>
+                    <a:effectLst>
+                      <a:outerShdw blurRad="50800" dist="38100" dir="2700000" algn="tl" rotWithShape="0">
+                        <a:srgbClr val="000000">
+                          <a:alpha val="43000"/>
+                        </a:srgbClr>
+                      </a:outerShdw>
+                    </a:effectLst>
+                  </pic:spPr>
+                </pic:pic>
+              </a:graphicData>
+            </a:graphic>
+            <wp14:sizeRelH relativeFrom="page">
+              <wp14:pctWidth>0</wp14:pctWidth>
+            </wp14:sizeRelH>
+            <wp14:sizeRelV relativeFrom="page">
+              <wp14:pctHeight>0</wp14:pctHeight>
+            </wp14:sizeRelV>
+          </wp:anchor>
+        </w:drawing>
+      </w:r>
     </w:p>
     <w:p>
       <w:pPr>
@@ -2769,86 +3026,182 @@
           <w:color w:val="auto"/>
         </w:rPr>
       </w:pPr>
-      <w:bookmarkStart w:id="4" w:name="_Toc387921753"/>
+      <w:bookmarkStart w:id="3" w:name="_Toc387944111"/>
       <w:r>
         <w:rPr>
           <w:color w:val="auto"/>
         </w:rPr>
         <w:t>C</w:t>
       </w:r>
-      <w:bookmarkEnd w:id="4"/>
-    </w:p>
-    <w:p>
-      <w:r>
-        <w:rPr>
-          <w:highlight w:val="red"/>
-        </w:rPr>
-        <w:t>TODO</w:t>
+      <w:bookmarkEnd w:id="3"/>
+    </w:p>
+    <w:p>
+      <w:r>
+        <w:t>Av bilderna ovan framgår det tydligt att vi hållt oss till vår ursprunliga idé. Login-fönstret i vår chat</w:t>
+      </w:r>
+      <w:r>
+        <w:t>-</w:t>
+      </w:r>
+      <w:r>
+        <w:t>klient är i stort sett identisk med vår första skiss.</w:t>
+      </w:r>
+      <w:r>
+        <w:t xml:space="preserve"> Det samma gäller chatfönstret, med undantaget att vi även lagt till en lista över alla anslutna användare.</w:t>
+      </w:r>
+      <w:r>
+        <w:t xml:space="preserve"> Ursprungligen hade vi inga planer på att implementera ett </w:t>
+      </w:r>
+      <w:r>
+        <w:t>gränssnitt</w:t>
+      </w:r>
+      <w:r>
+        <w:t xml:space="preserve"> för server-sidan av vårt program. Detta är någonting vi har lagt till, som ni kan se i del B ovan.</w:t>
       </w:r>
     </w:p>
     <w:p>
       <w:pPr>
         <w:pStyle w:val="Heading1"/>
-        <w:rPr>
-          <w:sz w:val="24"/>
-          <w:szCs w:val="24"/>
-        </w:rPr>
-      </w:pPr>
-      <w:bookmarkStart w:id="5" w:name="_Toc387921754"/>
-      <w:r>
         <w:rPr>
           <w:rStyle w:val="Heading1Char"/>
           <w:color w:val="auto"/>
         </w:rPr>
-        <w:t>Användarbeskrivning</w:t>
-      </w:r>
-      <w:bookmarkEnd w:id="5"/>
-    </w:p>
-    <w:p>
-      <w:pPr>
-        <w:rPr>
-          <w:sz w:val="24"/>
-          <w:szCs w:val="24"/>
-        </w:rPr>
-      </w:pPr>
-      <w:r>
-        <w:rPr>
-          <w:sz w:val="24"/>
-          <w:szCs w:val="24"/>
-          <w:highlight w:val="red"/>
-        </w:rPr>
-        <w:t>ABC?</w:t>
-      </w:r>
-    </w:p>
-    <w:p>
-      <w:pPr>
-        <w:rPr>
-          <w:b/>
-          <w:sz w:val="24"/>
-          <w:szCs w:val="24"/>
-        </w:rPr>
-      </w:pPr>
-      <w:r>
-        <w:rPr>
-          <w:sz w:val="24"/>
-          <w:szCs w:val="24"/>
-        </w:rPr>
-        <w:t xml:space="preserve">Programmet är användbart för alla människor som vill ha en enkel chatservice för att kommunicera med varandra. De behöver ha vissa grundläggande kunskaper om hur en chatklient fungerar, och de måste kunna hitta rätt IP-adress och port för att ansluta till en viss server. </w:t>
-      </w:r>
-    </w:p>
-    <w:p>
-      <w:pPr>
-        <w:pStyle w:val="Heading1"/>
-      </w:pPr>
-      <w:bookmarkStart w:id="6" w:name="_Toc387921755"/>
+      </w:pPr>
+      <w:bookmarkStart w:id="4" w:name="_Toc387944112"/>
       <w:r>
         <w:rPr>
           <w:rStyle w:val="Heading1Char"/>
           <w:color w:val="auto"/>
         </w:rPr>
+        <w:t>Användarbeskrivning</w:t>
+      </w:r>
+      <w:bookmarkEnd w:id="4"/>
+    </w:p>
+    <w:p>
+      <w:pPr>
+        <w:pStyle w:val="Heading2"/>
+        <w:rPr>
+          <w:color w:val="auto"/>
+        </w:rPr>
+      </w:pPr>
+      <w:bookmarkStart w:id="5" w:name="_Toc387944113"/>
+      <w:r>
+        <w:rPr>
+          <w:color w:val="auto"/>
+        </w:rPr>
+        <w:t>A</w:t>
+      </w:r>
+      <w:bookmarkEnd w:id="5"/>
+    </w:p>
+    <w:p>
+      <w:pPr>
+        <w:rPr>
+          <w:sz w:val="24"/>
+          <w:szCs w:val="24"/>
+        </w:rPr>
+      </w:pPr>
+      <w:r>
+        <w:rPr>
+          <w:sz w:val="24"/>
+          <w:szCs w:val="24"/>
+        </w:rPr>
+        <w:t xml:space="preserve">Programmet är användbart för alla människor som vill ha en enkel chatservice för att kommunicera med varandra. De behöver ha vissa grundläggande kunskaper om hur en chatklient fungerar, och de måste kunna hitta rätt IP-adress och port för att ansluta till en viss server. </w:t>
+      </w:r>
+    </w:p>
+    <w:p>
+      <w:pPr>
+        <w:pStyle w:val="Heading2"/>
+        <w:rPr>
+          <w:color w:val="auto"/>
+        </w:rPr>
+      </w:pPr>
+      <w:bookmarkStart w:id="6" w:name="_Toc387944114"/>
+      <w:r>
+        <w:rPr>
+          <w:color w:val="auto"/>
+        </w:rPr>
+        <w:t>B</w:t>
+      </w:r>
+      <w:bookmarkEnd w:id="6"/>
+    </w:p>
+    <w:p>
+      <w:pPr>
+        <w:rPr>
+          <w:b/>
+          <w:sz w:val="24"/>
+          <w:szCs w:val="24"/>
+        </w:rPr>
+      </w:pPr>
+      <w:r>
+        <w:rPr>
+          <w:sz w:val="24"/>
+          <w:szCs w:val="24"/>
+        </w:rPr>
+        <w:t xml:space="preserve">Programmet fungerar som </w:t>
+      </w:r>
+      <w:r>
+        <w:rPr>
+          <w:sz w:val="24"/>
+          <w:szCs w:val="24"/>
+        </w:rPr>
+        <w:t xml:space="preserve">vi </w:t>
+      </w:r>
+      <w:r>
+        <w:rPr>
+          <w:sz w:val="24"/>
+          <w:szCs w:val="24"/>
+        </w:rPr>
+        <w:t xml:space="preserve">tänkt </w:t>
+      </w:r>
+      <w:r>
+        <w:rPr>
+          <w:sz w:val="24"/>
+          <w:szCs w:val="24"/>
+        </w:rPr>
+        <w:t xml:space="preserve">oss </w:t>
+      </w:r>
+      <w:r>
+        <w:rPr>
+          <w:sz w:val="24"/>
+          <w:szCs w:val="24"/>
+        </w:rPr>
+        <w:t>från början, så</w:t>
+      </w:r>
+      <w:r>
+        <w:rPr>
+          <w:sz w:val="24"/>
+          <w:szCs w:val="24"/>
+        </w:rPr>
+        <w:t xml:space="preserve"> användarbeskrivningen </w:t>
+      </w:r>
+      <w:r>
+        <w:rPr>
+          <w:sz w:val="24"/>
+          <w:szCs w:val="24"/>
+        </w:rPr>
+        <w:t>är</w:t>
+      </w:r>
+      <w:r>
+        <w:rPr>
+          <w:sz w:val="24"/>
+          <w:szCs w:val="24"/>
+        </w:rPr>
+        <w:t xml:space="preserve"> den samma.</w:t>
+      </w:r>
+    </w:p>
+    <w:p>
+      <w:pPr>
+        <w:pStyle w:val="Heading1"/>
+      </w:pPr>
+      <w:bookmarkStart w:id="7" w:name="_Toc387944115"/>
+      <w:r>
+        <w:rPr>
+          <w:rStyle w:val="Heading1Char"/>
+          <w:color w:val="auto"/>
+        </w:rPr>
+        <w:lastRenderedPageBreak/>
         <w:t>Användarscenarier</w:t>
       </w:r>
-      <w:bookmarkEnd w:id="6"/>
+      <w:bookmarkEnd w:id="7"/>
     </w:p>
     <w:p>
       <w:pPr>
@@ -2857,20 +3210,14 @@
           <w:color w:val="auto"/>
         </w:rPr>
       </w:pPr>
-      <w:bookmarkStart w:id="7" w:name="_Toc387921756"/>
+      <w:bookmarkStart w:id="8" w:name="_Toc387944116"/>
       <w:r>
         <w:rPr>
           <w:color w:val="auto"/>
         </w:rPr>
-        <w:t>ABC</w:t>
-      </w:r>
-      <w:r>
-        <w:rPr>
-          <w:color w:val="auto"/>
-        </w:rPr>
-        <w:t>???</w:t>
-      </w:r>
-      <w:bookmarkEnd w:id="7"/>
+        <w:t>A</w:t>
+      </w:r>
+      <w:bookmarkEnd w:id="8"/>
     </w:p>
     <w:p>
       <w:pPr>
@@ -2888,11 +3235,7 @@
         <w:br/>
       </w:r>
       <w:r>
-        <w:t xml:space="preserve">Det första personen ser när hen öppnar programmet är startskärmen som ser ut ungefär som i </w:t>
-      </w:r>
-      <w:r>
-        <w:lastRenderedPageBreak/>
-        <w:t>ovanstående skiss. Personer skriver in sitt önskade screen name. För att kunna använda programmet måste användaren ha en IP-adress och port till den server hen vill ansluta till. Dessa uppgifter skrives in i respektive ruta. Därefter trycker användaren på login-knappen.</w:t>
+        <w:t>Det första personen ser när hen öppnar programmet är startskärmen som ser ut ungefär som i ovanstående skiss. Personer skriver in sitt önskade screen name. För att kunna använda programmet måste användaren ha en IP-adress och port till den server hen vill ansluta till. Dessa uppgifter skrives in i respektive ruta. Därefter trycker användaren på login-knappen.</w:t>
       </w:r>
     </w:p>
     <w:p>
@@ -2906,13 +3249,94 @@
     </w:p>
     <w:p>
       <w:pPr>
+        <w:pStyle w:val="Heading2"/>
+        <w:rPr>
+          <w:color w:val="auto"/>
+        </w:rPr>
+      </w:pPr>
+      <w:bookmarkStart w:id="9" w:name="_Toc387944117"/>
+      <w:r>
+        <w:rPr>
+          <w:color w:val="auto"/>
+        </w:rPr>
+        <w:t>B</w:t>
+      </w:r>
+      <w:bookmarkEnd w:id="9"/>
+    </w:p>
+    <w:p>
+      <w:pPr>
+        <w:rPr>
+          <w:b/>
+          <w:sz w:val="24"/>
+          <w:szCs w:val="24"/>
+        </w:rPr>
+      </w:pPr>
+      <w:r>
+        <w:rPr>
+          <w:sz w:val="24"/>
+          <w:szCs w:val="24"/>
+        </w:rPr>
+        <w:t xml:space="preserve">Programmet fungerar som vi tänkt </w:t>
+      </w:r>
+      <w:r>
+        <w:rPr>
+          <w:sz w:val="24"/>
+          <w:szCs w:val="24"/>
+        </w:rPr>
+        <w:t xml:space="preserve">oss </w:t>
+      </w:r>
+      <w:r>
+        <w:rPr>
+          <w:sz w:val="24"/>
+          <w:szCs w:val="24"/>
+        </w:rPr>
+        <w:t xml:space="preserve">från början, så </w:t>
+      </w:r>
+      <w:r>
+        <w:rPr>
+          <w:sz w:val="24"/>
+          <w:szCs w:val="24"/>
+        </w:rPr>
+        <w:t xml:space="preserve">scenariona i A </w:t>
+      </w:r>
+      <w:r>
+        <w:rPr>
+          <w:sz w:val="24"/>
+          <w:szCs w:val="24"/>
+        </w:rPr>
+        <w:t xml:space="preserve">är </w:t>
+      </w:r>
+      <w:r>
+        <w:rPr>
+          <w:sz w:val="24"/>
+          <w:szCs w:val="24"/>
+        </w:rPr>
+        <w:t xml:space="preserve">aktuella även för </w:t>
+      </w:r>
+      <w:r>
+        <w:rPr>
+          <w:sz w:val="24"/>
+          <w:szCs w:val="24"/>
+        </w:rPr>
+        <w:t xml:space="preserve">den slutliga versionen av </w:t>
+      </w:r>
+      <w:r>
+        <w:rPr>
+          <w:sz w:val="24"/>
+          <w:szCs w:val="24"/>
+        </w:rPr>
+        <w:t>vårt program.</w:t>
+      </w:r>
+    </w:p>
+    <w:p>
+      <w:pPr>
         <w:pStyle w:val="Heading1"/>
         <w:rPr>
           <w:b w:val="0"/>
           <w:color w:val="auto"/>
         </w:rPr>
       </w:pPr>
-      <w:bookmarkStart w:id="8" w:name="_Toc387921757"/>
+      <w:bookmarkStart w:id="10" w:name="_Toc387944118"/>
       <w:r>
         <w:rPr>
           <w:b w:val="0"/>
@@ -2920,7 +3344,7 @@
         </w:rPr>
         <w:t>Testplan</w:t>
       </w:r>
-      <w:bookmarkEnd w:id="8"/>
+      <w:bookmarkEnd w:id="10"/>
     </w:p>
     <w:p>
       <w:pPr>
@@ -2929,14 +3353,14 @@
           <w:color w:val="auto"/>
         </w:rPr>
       </w:pPr>
-      <w:bookmarkStart w:id="9" w:name="_Toc387921758"/>
+      <w:bookmarkStart w:id="11" w:name="_Toc387944119"/>
       <w:r>
         <w:rPr>
           <w:color w:val="auto"/>
         </w:rPr>
         <w:t>A</w:t>
       </w:r>
-      <w:bookmarkEnd w:id="9"/>
+      <w:bookmarkEnd w:id="11"/>
     </w:p>
     <w:p>
       <w:r>
@@ -2960,7 +3384,7 @@
           <w:color w:val="auto"/>
         </w:rPr>
       </w:pPr>
-      <w:bookmarkStart w:id="10" w:name="_Toc387921759"/>
+      <w:bookmarkStart w:id="12" w:name="_Toc387944120"/>
       <w:r>
         <w:rPr>
           <w:rFonts w:asciiTheme="minorHAnsi" w:eastAsiaTheme="minorHAnsi" w:hAnsiTheme="minorHAnsi" w:cstheme="minorBidi"/>
@@ -2968,7 +3392,7 @@
         </w:rPr>
         <w:t>B</w:t>
       </w:r>
-      <w:bookmarkEnd w:id="10"/>
+      <w:bookmarkEnd w:id="12"/>
     </w:p>
     <w:p>
       <w:r>
@@ -3002,7 +3426,15 @@
           <w:sz w:val="24"/>
           <w:szCs w:val="24"/>
         </w:rPr>
-        <w:t xml:space="preserve">Överlag var användarna rätt positiva till vårt program. De hade alla tre erfarenhet av chatklienter sedan tidigare, och två av dem nämnde exempelvis MSN i jämförelse med vår applikation. Efter att de satt upp servern och kommit in i chatrummet tyckte de att användargränssnittet var enkelt och lättförståeligt. En av användarna hade dock några synpunkter på designen, och skulle exempelvis önska att programmet automatiskt fokuserade på textfältet när användaren tryckte ned tangenter. </w:t>
+        <w:t xml:space="preserve">Överlag var användarna rätt positiva till vårt program. De hade alla tre erfarenhet av chatklienter sedan tidigare, och två av dem nämnde exempelvis MSN i jämförelse med vår applikation. Efter att de satt upp servern och kommit in i chatrummet tyckte de att användargränssnittet var enkelt och lättförståeligt. En av användarna hade dock några </w:t>
+      </w:r>
+      <w:r>
+        <w:rPr>
+          <w:sz w:val="24"/>
+          <w:szCs w:val="24"/>
+        </w:rPr>
+        <w:lastRenderedPageBreak/>
+        <w:t xml:space="preserve">synpunkter på designen, och skulle exempelvis önska att programmet automatiskt fokuserade på textfältet när användaren tryckte ned tangenter. </w:t>
       </w:r>
     </w:p>
     <w:p>
@@ -3027,22 +3459,51 @@
           <w:color w:val="auto"/>
         </w:rPr>
       </w:pPr>
-      <w:bookmarkStart w:id="11" w:name="_Toc387921760"/>
+      <w:bookmarkStart w:id="13" w:name="_Toc387944121"/>
       <w:r>
         <w:rPr>
           <w:color w:val="auto"/>
         </w:rPr>
-        <w:lastRenderedPageBreak/>
         <w:t>C</w:t>
       </w:r>
-      <w:bookmarkEnd w:id="11"/>
-    </w:p>
-    <w:p>
-      <w:r>
-        <w:rPr>
-          <w:highlight w:val="red"/>
-        </w:rPr>
-        <w:t>TODO</w:t>
+      <w:bookmarkEnd w:id="13"/>
+    </w:p>
+    <w:p>
+      <w:r>
+        <w:t>Vi har inte gjort några automatiserade enhetstester i Junit</w:t>
+      </w:r>
+      <w:r>
+        <w:t>.</w:t>
+      </w:r>
+      <w:r>
+        <w:t xml:space="preserve"> Istället har vi själva provat programmet på manuellt vis</w:t>
+      </w:r>
+      <w:r>
+        <w:t xml:space="preserve">. </w:t>
+      </w:r>
+      <w:r>
+        <w:t xml:space="preserve"> </w:t>
+      </w:r>
+      <w:r>
+        <w:t xml:space="preserve">Vi har </w:t>
+      </w:r>
+      <w:r>
+        <w:t xml:space="preserve">tänkt igenom vilka möjliga problem som kan uppstå, och utformat programmet därefter. </w:t>
+      </w:r>
+      <w:r>
+        <w:t xml:space="preserve">Precis enligt testplanen har vi </w:t>
+      </w:r>
+      <w:r>
+        <w:t xml:space="preserve">dessutom </w:t>
+      </w:r>
+      <w:r>
+        <w:t>utfört användartester. Dess</w:t>
+      </w:r>
+      <w:r>
+        <w:t xml:space="preserve">a har </w:t>
+      </w:r>
+      <w:r>
+        <w:t>varit till hjälp för att förbättra programmet.</w:t>
       </w:r>
     </w:p>
     <w:p>
@@ -3053,7 +3514,7 @@
           <w:color w:val="auto"/>
         </w:rPr>
       </w:pPr>
-      <w:bookmarkStart w:id="12" w:name="_Toc387921761"/>
+      <w:bookmarkStart w:id="14" w:name="_Toc387944122"/>
       <w:r>
         <w:rPr>
           <w:b w:val="0"/>
@@ -3061,7 +3522,7 @@
         </w:rPr>
         <w:t>Programdesign</w:t>
       </w:r>
-      <w:bookmarkEnd w:id="12"/>
+      <w:bookmarkEnd w:id="14"/>
     </w:p>
     <w:p>
       <w:pPr>
@@ -3070,14 +3531,14 @@
           <w:color w:val="auto"/>
         </w:rPr>
       </w:pPr>
-      <w:bookmarkStart w:id="13" w:name="_Toc387921762"/>
+      <w:bookmarkStart w:id="15" w:name="_Toc387944123"/>
       <w:r>
         <w:rPr>
           <w:color w:val="auto"/>
         </w:rPr>
         <w:t>A</w:t>
       </w:r>
-      <w:bookmarkEnd w:id="13"/>
+      <w:bookmarkEnd w:id="15"/>
     </w:p>
     <w:p>
       <w:pPr>
@@ -3127,14 +3588,14 @@
           <w:color w:val="auto"/>
         </w:rPr>
       </w:pPr>
-      <w:bookmarkStart w:id="14" w:name="_Toc387921763"/>
+      <w:bookmarkStart w:id="16" w:name="_Toc387944124"/>
       <w:r>
         <w:rPr>
           <w:color w:val="auto"/>
         </w:rPr>
         <w:t>B</w:t>
       </w:r>
-      <w:bookmarkEnd w:id="14"/>
+      <w:bookmarkEnd w:id="16"/>
     </w:p>
     <w:p>
       <w:pPr>
@@ -3249,6 +3710,7 @@
           <w:sz w:val="24"/>
           <w:szCs w:val="24"/>
         </w:rPr>
+        <w:lastRenderedPageBreak/>
         <w:t xml:space="preserve">Den största metoden i </w:t>
       </w:r>
       <w:r>
@@ -3301,136 +3763,629 @@
       <w:pPr>
         <w:rPr>
           <w:rFonts w:cs="Arial"/>
-          <w:sz w:val="24"/>
-          <w:szCs w:val="24"/>
-        </w:rPr>
-      </w:pPr>
-      <w:r>
-        <w:rPr>
-          <w:sz w:val="24"/>
-          <w:szCs w:val="24"/>
-        </w:rPr>
+        </w:rPr>
+      </w:pPr>
+      <w:r>
         <w:t xml:space="preserve">Serverklassen består av ett större antal mer eller mindre viktiga metoder. De två av störst intresse är nog </w:t>
       </w:r>
       <w:r>
         <w:rPr>
           <w:rFonts w:ascii="Arial" w:hAnsi="Arial" w:cs="Arial"/>
-          <w:sz w:val="24"/>
-          <w:szCs w:val="24"/>
         </w:rPr>
         <w:t>acceptRequest</w:t>
       </w:r>
       <w:r>
-        <w:rPr>
-          <w:sz w:val="24"/>
-          <w:szCs w:val="24"/>
-        </w:rPr>
         <w:t xml:space="preserve"> och </w:t>
       </w:r>
       <w:r>
         <w:rPr>
           <w:rFonts w:ascii="Arial" w:hAnsi="Arial" w:cs="Arial"/>
-          <w:sz w:val="24"/>
-          <w:szCs w:val="24"/>
         </w:rPr>
         <w:t>communicate</w:t>
       </w:r>
       <w:r>
-        <w:rPr>
-          <w:sz w:val="24"/>
-          <w:szCs w:val="24"/>
-        </w:rPr>
         <w:t xml:space="preserve">. </w:t>
       </w:r>
       <w:r>
         <w:rPr>
           <w:rFonts w:ascii="Arial" w:hAnsi="Arial" w:cs="Arial"/>
-          <w:sz w:val="24"/>
-          <w:szCs w:val="24"/>
         </w:rPr>
         <w:t>AcceptRequest</w:t>
       </w:r>
       <w:r>
-        <w:rPr>
-          <w:sz w:val="24"/>
-          <w:szCs w:val="24"/>
-        </w:rPr>
-        <w:t xml:space="preserve"> lyssnar efter, och accepterar, anslutningsförfrågningar från chatklienter, på en viss port. Den kontrollerar att alla nödvändiga villkor, för att en klient ska kunna ansluta till servern, är uppfyllda, och sätter i så fall upp en anslutning mellan servern och klienten. </w:t>
+        <w:t xml:space="preserve"> lyssnar efter, och accepterar, anslutningsförfrågningar från chatklienter, på en viss port. Den kontrollerar att </w:t>
+      </w:r>
+      <w:r>
+        <w:t xml:space="preserve">alla nödvändiga villkor, för att en klient ska kunna ansluta till servern, är uppfyllda, och sätter i så fall upp en anslutning mellan servern och klienten. </w:t>
       </w:r>
       <w:r>
         <w:rPr>
           <w:rFonts w:ascii="Arial" w:hAnsi="Arial" w:cs="Arial"/>
-          <w:sz w:val="24"/>
-          <w:szCs w:val="24"/>
-        </w:rPr>
-        <w:t xml:space="preserve">Communicate </w:t>
+        </w:rPr>
+        <w:t>Communicate</w:t>
       </w:r>
       <w:r>
         <w:rPr>
           <w:rFonts w:cs="Arial"/>
-          <w:sz w:val="24"/>
-          <w:szCs w:val="24"/>
-        </w:rPr>
-        <w:t xml:space="preserve">sätter upp instanser av den inre klassen </w:t>
+        </w:rPr>
+        <w:t xml:space="preserve"> sätter upp instanser av den inre klassen </w:t>
       </w:r>
       <w:r>
         <w:rPr>
           <w:rFonts w:ascii="Arial" w:hAnsi="Arial" w:cs="Arial"/>
-          <w:sz w:val="24"/>
-          <w:szCs w:val="24"/>
-        </w:rPr>
-        <w:t>ChatService,</w:t>
+        </w:rPr>
+        <w:t>ChatService</w:t>
       </w:r>
       <w:r>
         <w:rPr>
           <w:rFonts w:cs="Arial"/>
-          <w:sz w:val="24"/>
-          <w:szCs w:val="24"/>
-        </w:rPr>
-        <w:t xml:space="preserve"> som sköter kommunikationen mellan alla klienter anslutna till servern.</w:t>
-      </w:r>
-    </w:p>
-    <w:p>
-      <w:pPr>
-        <w:rPr>
-          <w:rFonts w:cs="Arial"/>
-          <w:sz w:val="24"/>
-          <w:szCs w:val="24"/>
-        </w:rPr>
-      </w:pPr>
-      <w:r>
-        <w:rPr>
-          <w:rFonts w:cs="Arial"/>
-          <w:sz w:val="24"/>
-          <w:szCs w:val="24"/>
-          <w:highlight w:val="red"/>
-        </w:rPr>
+        </w:rPr>
+        <w:t>, som sköter kommunikationen mellan alla klienter anslutna till servern.</w:t>
+      </w:r>
+    </w:p>
+    <w:p>
+      <w:pPr>
+        <w:rPr>
+          <w:rFonts w:eastAsia="Times New Roman" w:cs="Times New Roman"/>
+          <w:lang w:eastAsia="sv-SE"/>
+        </w:rPr>
+      </w:pPr>
+      <w:r>
+        <w:rPr>
+          <w:rFonts w:eastAsia="Times New Roman" w:cs="Times New Roman"/>
+          <w:lang w:eastAsia="sv-SE"/>
+        </w:rPr>
+        <w:t xml:space="preserve">Klientsidan består av tre huvudklasser, till denna sida är det </w:t>
+      </w:r>
+      <w:r>
+        <w:rPr>
+          <w:rFonts w:ascii="Arial" w:eastAsia="Times New Roman" w:hAnsi="Arial" w:cs="Arial"/>
+          <w:lang w:eastAsia="sv-SE"/>
+        </w:rPr>
+        <w:t>Client</w:t>
+      </w:r>
+      <w:r>
+        <w:rPr>
+          <w:rFonts w:eastAsia="Times New Roman" w:cs="Arial"/>
+          <w:lang w:eastAsia="sv-SE"/>
+        </w:rPr>
+        <w:t xml:space="preserve">, </w:t>
+      </w:r>
+      <w:r>
+        <w:rPr>
+          <w:rFonts w:ascii="Arial" w:eastAsia="Times New Roman" w:hAnsi="Arial" w:cs="Arial"/>
+          <w:lang w:eastAsia="sv-SE"/>
+        </w:rPr>
+        <w:t>ClientWindow</w:t>
+      </w:r>
+      <w:r>
+        <w:rPr>
+          <w:rFonts w:eastAsia="Times New Roman" w:cs="Arial"/>
+          <w:lang w:eastAsia="sv-SE"/>
+        </w:rPr>
+        <w:t xml:space="preserve"> </w:t>
+      </w:r>
+      <w:r>
+        <w:rPr>
+          <w:rFonts w:eastAsia="Times New Roman" w:cs="Times New Roman"/>
+          <w:lang w:eastAsia="sv-SE"/>
+        </w:rPr>
+        <w:t>och</w:t>
+      </w:r>
+      <w:r>
+        <w:rPr>
+          <w:rFonts w:eastAsia="Times New Roman" w:cs="Arial"/>
+          <w:lang w:eastAsia="sv-SE"/>
+        </w:rPr>
+        <w:t xml:space="preserve"> </w:t>
+      </w:r>
+      <w:r>
+        <w:rPr>
+          <w:rFonts w:ascii="Arial" w:eastAsia="Times New Roman" w:hAnsi="Arial" w:cs="Arial"/>
+          <w:lang w:eastAsia="sv-SE"/>
+        </w:rPr>
+        <w:t>LoginWindow</w:t>
+      </w:r>
+      <w:r>
+        <w:rPr>
+          <w:rFonts w:eastAsia="Times New Roman" w:cs="Arial"/>
+          <w:lang w:eastAsia="sv-SE"/>
+        </w:rPr>
+        <w:t xml:space="preserve">. </w:t>
+      </w:r>
+      <w:r>
+        <w:rPr>
+          <w:rFonts w:eastAsia="Times New Roman" w:cs="Times New Roman"/>
+          <w:lang w:eastAsia="sv-SE"/>
+        </w:rPr>
+        <w:t xml:space="preserve">En instans av </w:t>
+      </w:r>
+      <w:r>
+        <w:rPr>
+          <w:rFonts w:ascii="Arial" w:eastAsia="Times New Roman" w:hAnsi="Arial" w:cs="Arial"/>
+          <w:lang w:eastAsia="sv-SE"/>
+        </w:rPr>
+        <w:t>LoginWindow</w:t>
+      </w:r>
+      <w:r>
+        <w:rPr>
+          <w:rFonts w:eastAsia="Times New Roman" w:cs="Arial"/>
+          <w:lang w:eastAsia="sv-SE"/>
+        </w:rPr>
+        <w:t xml:space="preserve"> </w:t>
+      </w:r>
+      <w:r>
+        <w:rPr>
+          <w:rFonts w:eastAsia="Times New Roman" w:cs="Times New Roman"/>
+          <w:lang w:eastAsia="sv-SE"/>
+        </w:rPr>
+        <w:t>representerar login fönstret som är det första d</w:t>
+      </w:r>
+      <w:r>
+        <w:rPr>
+          <w:rFonts w:eastAsia="Times New Roman" w:cs="Times New Roman"/>
+          <w:lang w:eastAsia="sv-SE"/>
+        </w:rPr>
+        <w:t>u möts av när du startat klient</w:t>
+      </w:r>
+      <w:r>
+        <w:rPr>
+          <w:rFonts w:eastAsia="Times New Roman" w:cs="Times New Roman"/>
+          <w:lang w:eastAsia="sv-SE"/>
+        </w:rPr>
+        <w:t>sidan av programmet.</w:t>
+      </w:r>
+      <w:r>
+        <w:rPr>
+          <w:rFonts w:eastAsia="Times New Roman" w:cs="Arial"/>
+          <w:lang w:eastAsia="sv-SE"/>
+        </w:rPr>
+        <w:t xml:space="preserve"> </w:t>
+      </w:r>
+      <w:r>
+        <w:rPr>
+          <w:rFonts w:eastAsia="Times New Roman" w:cs="Times New Roman"/>
+          <w:lang w:eastAsia="sv-SE"/>
+        </w:rPr>
+        <w:t xml:space="preserve">En instans av </w:t>
+      </w:r>
+      <w:r>
+        <w:rPr>
+          <w:rFonts w:ascii="Arial" w:eastAsia="Times New Roman" w:hAnsi="Arial" w:cs="Arial"/>
+          <w:lang w:eastAsia="sv-SE"/>
+        </w:rPr>
+        <w:t>ClientWindow</w:t>
+      </w:r>
+      <w:r>
+        <w:rPr>
+          <w:rFonts w:eastAsia="Times New Roman" w:cs="Arial"/>
+          <w:lang w:eastAsia="sv-SE"/>
+        </w:rPr>
+        <w:t xml:space="preserve"> </w:t>
+      </w:r>
+      <w:r>
+        <w:rPr>
+          <w:rFonts w:eastAsia="Times New Roman" w:cs="Times New Roman"/>
+          <w:lang w:eastAsia="sv-SE"/>
+        </w:rPr>
+        <w:t xml:space="preserve">representerar användargränssnittet för användaren, vilket är det som hanterar vad användaren ser och vart användaren skriver in till. En instans av </w:t>
+      </w:r>
+      <w:r>
+        <w:rPr>
+          <w:rFonts w:ascii="Arial" w:eastAsia="Times New Roman" w:hAnsi="Arial" w:cs="Arial"/>
+          <w:lang w:eastAsia="sv-SE"/>
+        </w:rPr>
+        <w:t>Client</w:t>
+      </w:r>
+      <w:r>
+        <w:rPr>
+          <w:rFonts w:eastAsia="Times New Roman" w:cs="Arial"/>
+          <w:lang w:eastAsia="sv-SE"/>
+        </w:rPr>
+        <w:t xml:space="preserve"> </w:t>
+      </w:r>
+      <w:r>
+        <w:rPr>
+          <w:rFonts w:eastAsia="Times New Roman" w:cs="Times New Roman"/>
+          <w:lang w:eastAsia="sv-SE"/>
+        </w:rPr>
+        <w:t>representerar det logiska bakom själva fönstret, här är det där man tar emot och skickar alla meddelandena.</w:t>
+      </w:r>
+    </w:p>
+    <w:p>
+      <w:pPr>
+        <w:rPr>
+          <w:rFonts w:eastAsia="Times New Roman" w:cs="Times New Roman"/>
+          <w:lang w:eastAsia="sv-SE"/>
+        </w:rPr>
+      </w:pPr>
+      <w:r>
+        <w:rPr>
+          <w:rFonts w:eastAsia="Times New Roman" w:cs="Times New Roman"/>
+          <w:lang w:eastAsia="sv-SE"/>
+        </w:rPr>
+        <w:t xml:space="preserve">Clientklassen som sköter det största delarna för client sidan har två metoder som är viktiga. </w:t>
+      </w:r>
+      <w:r>
+        <w:rPr>
+          <w:rFonts w:ascii="Arial" w:eastAsia="Times New Roman" w:hAnsi="Arial" w:cs="Arial"/>
+          <w:lang w:eastAsia="sv-SE"/>
+        </w:rPr>
+        <w:t>Send</w:t>
+      </w:r>
+      <w:r>
+        <w:rPr>
+          <w:rFonts w:eastAsia="Times New Roman" w:cs="Arial"/>
+          <w:lang w:eastAsia="sv-SE"/>
+        </w:rPr>
+        <w:t xml:space="preserve"> </w:t>
+      </w:r>
+      <w:r>
+        <w:rPr>
+          <w:rFonts w:eastAsia="Times New Roman" w:cs="Times New Roman"/>
+          <w:lang w:eastAsia="sv-SE"/>
+        </w:rPr>
+        <w:t xml:space="preserve">skickar meddelandet som användaren skickar. Meddelandet tas från </w:t>
+      </w:r>
+      <w:r>
+        <w:rPr>
+          <w:rFonts w:ascii="Arial" w:eastAsia="Times New Roman" w:hAnsi="Arial" w:cs="Arial"/>
+          <w:lang w:eastAsia="sv-SE"/>
+        </w:rPr>
+        <w:t>ClientWindow</w:t>
+      </w:r>
+      <w:r>
+        <w:rPr>
+          <w:rFonts w:eastAsia="Times New Roman" w:cs="Times New Roman"/>
+          <w:lang w:eastAsia="sv-SE"/>
+        </w:rPr>
+        <w:t xml:space="preserve"> och skickas genom </w:t>
+      </w:r>
+      <w:r>
+        <w:rPr>
+          <w:rFonts w:eastAsia="Times New Roman" w:cs="Arial"/>
+          <w:lang w:eastAsia="sv-SE"/>
+        </w:rPr>
+        <w:t>send</w:t>
+      </w:r>
+      <w:r>
+        <w:rPr>
+          <w:rFonts w:eastAsia="Times New Roman" w:cs="Times New Roman"/>
+          <w:lang w:eastAsia="sv-SE"/>
+        </w:rPr>
+        <w:t xml:space="preserve"> metoden till servern där servern hanterar meddelandet sen. </w:t>
+      </w:r>
+      <w:r>
+        <w:rPr>
+          <w:rFonts w:ascii="Arial" w:eastAsia="Times New Roman" w:hAnsi="Arial" w:cs="Arial"/>
+          <w:lang w:eastAsia="sv-SE"/>
+        </w:rPr>
+        <w:t>Recieve</w:t>
+      </w:r>
+      <w:r>
+        <w:rPr>
+          <w:rFonts w:eastAsia="Times New Roman" w:cs="Times New Roman"/>
+          <w:lang w:eastAsia="sv-SE"/>
+        </w:rPr>
+        <w:t xml:space="preserve"> tar emot meddelanden som skickas från servern. Den metoden tar emot meddelandet och sedan skriver ut det i </w:t>
+      </w:r>
+      <w:r>
+        <w:rPr>
+          <w:rFonts w:ascii="Arial" w:eastAsia="Times New Roman" w:hAnsi="Arial" w:cs="Arial"/>
+          <w:lang w:eastAsia="sv-SE"/>
+        </w:rPr>
+        <w:t>ClientWindow</w:t>
+      </w:r>
+      <w:r>
+        <w:rPr>
+          <w:rFonts w:eastAsia="Times New Roman" w:cs="Times New Roman"/>
+          <w:lang w:eastAsia="sv-SE"/>
+        </w:rPr>
+        <w:t>, vilket är konversationsfönstret som användaren ser.</w:t>
+      </w:r>
+    </w:p>
+    <w:p>
+      <w:pPr>
+        <w:rPr>
+          <w:rFonts w:eastAsia="Times New Roman" w:cs="Times New Roman"/>
+          <w:lang w:eastAsia="sv-SE"/>
+        </w:rPr>
+      </w:pPr>
+      <w:r>
+        <w:rPr>
+          <w:rFonts w:ascii="Arial" w:eastAsia="Times New Roman" w:hAnsi="Arial" w:cs="Arial"/>
+          <w:lang w:eastAsia="sv-SE"/>
+        </w:rPr>
+        <w:t>ClientWindow</w:t>
+      </w:r>
+      <w:r>
+        <w:rPr>
+          <w:rFonts w:eastAsia="Times New Roman" w:cs="Times New Roman"/>
+          <w:lang w:eastAsia="sv-SE"/>
+        </w:rPr>
+        <w:t xml:space="preserve"> och </w:t>
+      </w:r>
+      <w:r>
+        <w:rPr>
+          <w:rFonts w:ascii="Arial" w:eastAsia="Times New Roman" w:hAnsi="Arial" w:cs="Arial"/>
+          <w:lang w:eastAsia="sv-SE"/>
+        </w:rPr>
+        <w:t>LoginWindow</w:t>
+      </w:r>
+      <w:r>
+        <w:rPr>
+          <w:rFonts w:eastAsia="Times New Roman" w:cs="Times New Roman"/>
+          <w:lang w:eastAsia="sv-SE"/>
+        </w:rPr>
+        <w:t xml:space="preserve"> är två användargränssnitt och det är inte så mycket gemensamt, men det som de har gemensamt är en metod. </w:t>
+      </w:r>
+      <w:r>
+        <w:rPr>
+          <w:rFonts w:ascii="Arial" w:eastAsia="Times New Roman" w:hAnsi="Arial" w:cs="Arial"/>
+          <w:lang w:eastAsia="sv-SE"/>
+        </w:rPr>
+        <w:t>Define</w:t>
+      </w:r>
+      <w:r>
+        <w:rPr>
+          <w:rFonts w:eastAsia="Times New Roman" w:cs="Times New Roman"/>
+          <w:lang w:eastAsia="sv-SE"/>
+        </w:rPr>
+        <w:t xml:space="preserve"> är som beskriven ovan, metoden som definierar själva fönstret och det innehåll.</w:t>
+      </w:r>
+    </w:p>
+    <w:p>
+      <w:pPr>
+        <w:rPr>
+          <w:rFonts w:eastAsia="Times New Roman" w:cs="Times New Roman"/>
+          <w:lang w:eastAsia="sv-SE"/>
+        </w:rPr>
+      </w:pPr>
+      <w:r>
+        <w:rPr>
+          <w:rFonts w:ascii="Arial" w:eastAsia="Times New Roman" w:hAnsi="Arial" w:cs="Arial"/>
+          <w:lang w:eastAsia="sv-SE"/>
+        </w:rPr>
+        <w:t>ClientWindow</w:t>
+      </w:r>
+      <w:r>
+        <w:rPr>
+          <w:rFonts w:eastAsia="Times New Roman" w:cs="Times New Roman"/>
+          <w:lang w:eastAsia="sv-SE"/>
+        </w:rPr>
+        <w:t xml:space="preserve"> sköter det användaren ser och bortsätt från metoden som skriver ut till meddelandet till skärmen och den som skickar iväg meddelandet, så finns det bara en metod som är ganska viktigt för att programmet ska fungera som vi vill. </w:t>
+      </w:r>
+      <w:r>
+        <w:rPr>
+          <w:rFonts w:ascii="Arial" w:eastAsia="Times New Roman" w:hAnsi="Arial" w:cs="Arial"/>
+          <w:lang w:eastAsia="sv-SE"/>
+        </w:rPr>
+        <w:t>UpdateOnlineUserList</w:t>
+      </w:r>
+      <w:r>
+        <w:rPr>
+          <w:rFonts w:eastAsia="Times New Roman" w:cs="Times New Roman"/>
+          <w:lang w:eastAsia="sv-SE"/>
+        </w:rPr>
+        <w:t xml:space="preserve"> är metoden som hållet koll vilka det är som är anslutna för användaren. Den tar emot en lista med användare som är anslutna och skriver ut det på skärmen för att visa användaren vilka det är som är anslutna.</w:t>
+      </w:r>
+    </w:p>
+    <w:p>
+      <w:pPr>
+        <w:rPr>
+          <w:rFonts w:eastAsia="Times New Roman" w:cs="Times New Roman"/>
+          <w:lang w:eastAsia="sv-SE"/>
+        </w:rPr>
+      </w:pPr>
+      <w:r>
+        <w:rPr>
+          <w:rFonts w:ascii="Arial" w:eastAsia="Times New Roman" w:hAnsi="Arial" w:cs="Arial"/>
+          <w:lang w:eastAsia="sv-SE"/>
+        </w:rPr>
+        <w:t>LoginWindow</w:t>
+      </w:r>
+      <w:r>
+        <w:rPr>
+          <w:rFonts w:eastAsia="Times New Roman" w:cs="Times New Roman"/>
+          <w:lang w:eastAsia="sv-SE"/>
+        </w:rPr>
+        <w:t xml:space="preserve"> sköter inloggningen för användaren och dess ända uppgift är att kolla att uppgifterna användaren skriver in är ogiltiga eller använda. Den metoden som hantera och namnet är redan använda är </w:t>
+      </w:r>
+      <w:r>
+        <w:rPr>
+          <w:rFonts w:ascii="Arial" w:eastAsia="Times New Roman" w:hAnsi="Arial" w:cs="Arial"/>
+          <w:lang w:eastAsia="sv-SE"/>
+        </w:rPr>
+        <w:t>LoginCheck</w:t>
+      </w:r>
+      <w:r>
+        <w:rPr>
+          <w:rFonts w:eastAsia="Times New Roman" w:cs="Times New Roman"/>
+          <w:lang w:eastAsia="sv-SE"/>
+        </w:rPr>
+        <w:t xml:space="preserve">. </w:t>
+      </w:r>
+      <w:r>
+        <w:rPr>
+          <w:rFonts w:ascii="Arial" w:eastAsia="Times New Roman" w:hAnsi="Arial" w:cs="Arial"/>
+          <w:lang w:eastAsia="sv-SE"/>
+        </w:rPr>
+        <w:t>LoginCheck</w:t>
+      </w:r>
+      <w:r>
+        <w:rPr>
+          <w:rFonts w:eastAsia="Times New Roman" w:cs="Times New Roman"/>
+          <w:lang w:eastAsia="sv-SE"/>
+        </w:rPr>
+        <w:t xml:space="preserve"> skickar namnet som användaren skriver in och skickar det till servern för att verifiera att namnet inte är använt, är det använt så får användaren ett meddelande att namnet är använt och går chansen att skriva in något nytt.</w:t>
+      </w:r>
+    </w:p>
+    <w:p>
+      <w:pPr>
+        <w:pStyle w:val="Heading2"/>
+        <w:rPr>
+          <w:color w:val="auto"/>
+        </w:rPr>
+      </w:pPr>
+      <w:bookmarkStart w:id="17" w:name="_Toc387944125"/>
+      <w:r>
+        <w:rPr>
+          <w:color w:val="auto"/>
+        </w:rPr>
+        <w:t>C</w:t>
+      </w:r>
+      <w:bookmarkEnd w:id="17"/>
+    </w:p>
+    <w:p>
+      <w:r>
+        <w:t>Första gången vi redogjorde för designen av vårt program, visste vi int</w:t>
+      </w:r>
+      <w:r>
+        <w:t>e riktigt hur programmet skulle fungera</w:t>
+      </w:r>
+      <w:r>
+        <w:t xml:space="preserve"> eller vad det skulle bestå av. </w:t>
+      </w:r>
+      <w:r>
+        <w:t>Del A av detta avsnitt präglades av denna anledning av större osäkerhet än del B</w:t>
+      </w:r>
+      <w:r>
+        <w:t xml:space="preserve">, som skrevs då vi var färdiga med programmet och </w:t>
+      </w:r>
+      <w:r>
+        <w:t>v</w:t>
+      </w:r>
+      <w:r>
+        <w:t>isste precis hur det</w:t>
+      </w:r>
+      <w:r>
+        <w:t xml:space="preserve"> fungerade.</w:t>
+      </w:r>
+    </w:p>
+    <w:p>
+      <w:r>
         <w:lastRenderedPageBreak/>
-        <w:t>*lägg till chat-sidan*</w:t>
-      </w:r>
-    </w:p>
-    <w:p>
-      <w:pPr>
-        <w:pStyle w:val="Heading2"/>
-        <w:rPr>
-          <w:color w:val="auto"/>
-        </w:rPr>
-      </w:pPr>
-      <w:bookmarkStart w:id="15" w:name="_Toc387921764"/>
-      <w:r>
-        <w:rPr>
-          <w:color w:val="auto"/>
-        </w:rPr>
-        <w:t>C</w:t>
-      </w:r>
-      <w:bookmarkEnd w:id="15"/>
-    </w:p>
-    <w:p>
-      <w:r>
-        <w:rPr>
-          <w:highlight w:val="red"/>
-        </w:rPr>
-        <w:t>TODO</w:t>
+        <w:t>Redan innan vi började med projektet hade v</w:t>
+      </w:r>
+      <w:r>
+        <w:t>i några grundläggande idéer</w:t>
+      </w:r>
+      <w:r>
+        <w:t xml:space="preserve"> </w:t>
+      </w:r>
+      <w:r>
+        <w:t xml:space="preserve">på hur det skulle utformas. Vi förutsade </w:t>
+      </w:r>
+      <w:r>
+        <w:t xml:space="preserve">exempelvis </w:t>
+      </w:r>
+      <w:r>
+        <w:t>att programmet skulle bestå av en ser</w:t>
+      </w:r>
+      <w:r>
+        <w:t>ver- och en klientsida, och dett</w:t>
+      </w:r>
+      <w:r>
+        <w:t>a har vi hållit oss till.</w:t>
+      </w:r>
+      <w:r>
+        <w:t xml:space="preserve"> När det kommer till mer specifikt hur progr</w:t>
+      </w:r>
+      <w:r>
+        <w:t>ammet skulle fungera var</w:t>
+      </w:r>
+      <w:r>
+        <w:t xml:space="preserve"> v</w:t>
+      </w:r>
+      <w:r>
+        <w:t xml:space="preserve">i </w:t>
+      </w:r>
+      <w:r>
+        <w:t>ganska o</w:t>
+      </w:r>
+      <w:r>
+        <w:t>säkra</w:t>
+      </w:r>
+      <w:r>
+        <w:t xml:space="preserve">, </w:t>
+      </w:r>
+      <w:r>
+        <w:t xml:space="preserve">men vi lyckades ändå </w:t>
+      </w:r>
+      <w:r>
+        <w:t>göra några</w:t>
+      </w:r>
+      <w:r>
+        <w:t xml:space="preserve"> precisa förutsägelser</w:t>
+      </w:r>
+      <w:r>
+        <w:t>.</w:t>
+      </w:r>
+      <w:r>
+        <w:t xml:space="preserve"> </w:t>
+      </w:r>
+      <w:r>
+        <w:t xml:space="preserve">Precis som vi angav i del A så innehåller vårt program </w:t>
+      </w:r>
+      <w:r>
+        <w:t xml:space="preserve">en serverklass såväl som en </w:t>
+      </w:r>
+      <w:r>
+        <w:t>k</w:t>
+      </w:r>
+      <w:r>
+        <w:t>lientklass</w:t>
+      </w:r>
+      <w:r>
+        <w:t xml:space="preserve">, som båda innehåller </w:t>
+      </w:r>
+      <w:r>
+        <w:t>send- och rec</w:t>
+      </w:r>
+      <w:r>
+        <w:t>eivemetod</w:t>
+      </w:r>
+      <w:r>
+        <w:t>er</w:t>
+      </w:r>
+      <w:r>
+        <w:t>.</w:t>
+      </w:r>
+      <w:r>
+        <w:t xml:space="preserve"> </w:t>
+      </w:r>
+      <w:r>
+        <w:t>Ä</w:t>
+      </w:r>
+      <w:r>
+        <w:t xml:space="preserve">ven klasserna </w:t>
+      </w:r>
+      <w:r>
+        <w:rPr>
+          <w:rFonts w:ascii="Arial" w:hAnsi="Arial" w:cs="Arial"/>
+        </w:rPr>
+        <w:t>ChatWindow</w:t>
+      </w:r>
+      <w:r>
+        <w:t xml:space="preserve"> och </w:t>
+      </w:r>
+      <w:r>
+        <w:rPr>
+          <w:rFonts w:ascii="Arial" w:hAnsi="Arial" w:cs="Arial"/>
+        </w:rPr>
+        <w:t>LoginWindow</w:t>
+      </w:r>
+      <w:r>
+        <w:t xml:space="preserve"> är implementerade i </w:t>
+      </w:r>
+      <w:r>
+        <w:t>vårt program</w:t>
+      </w:r>
+      <w:r>
+        <w:t xml:space="preserve">. </w:t>
+      </w:r>
+      <w:r>
+        <w:t xml:space="preserve">En sak vi inte förutsåg var användandet av ett server-gränssnitt, vilket är någonting vi har lagt till senare i utvecklingen av programmet. </w:t>
       </w:r>
     </w:p>
     <w:p>
@@ -3441,7 +4396,7 @@
           <w:color w:val="auto"/>
         </w:rPr>
       </w:pPr>
-      <w:bookmarkStart w:id="16" w:name="_Toc387921765"/>
+      <w:bookmarkStart w:id="18" w:name="_Toc387944126"/>
       <w:r>
         <w:rPr>
           <w:b w:val="0"/>
@@ -3449,7 +4404,7 @@
         </w:rPr>
         <w:t>Tekniska frågor</w:t>
       </w:r>
-      <w:bookmarkEnd w:id="16"/>
+      <w:bookmarkEnd w:id="18"/>
     </w:p>
     <w:p>
       <w:pPr>
@@ -3458,14 +4413,14 @@
           <w:color w:val="auto"/>
         </w:rPr>
       </w:pPr>
-      <w:bookmarkStart w:id="17" w:name="_Toc387921766"/>
+      <w:bookmarkStart w:id="19" w:name="_Toc387944127"/>
       <w:r>
         <w:rPr>
           <w:color w:val="auto"/>
         </w:rPr>
         <w:t>A</w:t>
       </w:r>
-      <w:bookmarkEnd w:id="17"/>
+      <w:bookmarkEnd w:id="19"/>
     </w:p>
     <w:p>
       <w:pPr>
@@ -3629,39 +4584,66 @@
           <w:color w:val="auto"/>
         </w:rPr>
       </w:pPr>
-      <w:bookmarkStart w:id="18" w:name="_Toc387921767"/>
+      <w:bookmarkStart w:id="20" w:name="_Toc387944128"/>
       <w:r>
         <w:rPr>
           <w:color w:val="auto"/>
         </w:rPr>
         <w:t>B</w:t>
       </w:r>
-      <w:bookmarkEnd w:id="18"/>
-    </w:p>
-    <w:p>
-      <w:pPr>
-        <w:rPr>
-          <w:sz w:val="26"/>
-          <w:szCs w:val="26"/>
-        </w:rPr>
-      </w:pPr>
-      <w:r>
-        <w:t>Under detta projekt har vi först och främst lärt oss enormt mycket om nätverks-programmering. Vi har utforskat olika möjligheter att sätta upp kommunikation mellan datorer över nätverk, och har således lärt oss att hantera sockets i Java. Mer intressant för kursen, så har vi även lärt oss att tillverka enklare användargränssnitt genom Swing.</w:t>
-      </w:r>
-    </w:p>
-    <w:p>
-      <w:pPr>
-        <w:rPr>
-          <w:sz w:val="24"/>
-          <w:szCs w:val="24"/>
-        </w:rPr>
-      </w:pPr>
-      <w:r>
-        <w:rPr>
-          <w:sz w:val="24"/>
-          <w:szCs w:val="24"/>
-        </w:rPr>
-        <w:t>Vi har även bekantat oss med Github, vilket har varit till stor hjälp under arbetets gång. Denna erfarenhet kommer troligtvis att komma till nytta även i framtida projekt, då det underlättar samarbete, inom sådana här typer av projektarbeten, i mycket stor utsträckning.</w:t>
+      <w:bookmarkEnd w:id="20"/>
+    </w:p>
+    <w:p>
+      <w:r>
+        <w:t>Frågorna vi ställde innan vi påbörjade projektet har väsentligen blivit besvarade. Vi tog reda på hur man använde sig av Github, och kunde därefter använda oss av det för att organisera och redigera vår kod.</w:t>
+      </w:r>
+      <w:r>
+        <w:t xml:space="preserve"> För</w:t>
+      </w:r>
+      <w:r>
+        <w:t xml:space="preserve"> att få programmet att fungera,</w:t>
+      </w:r>
+      <w:r>
+        <w:t xml:space="preserve"> </w:t>
+      </w:r>
+      <w:r>
+        <w:t>läste vi på om nätverksprogrammering</w:t>
+      </w:r>
+      <w:r>
+        <w:t>,</w:t>
+      </w:r>
+      <w:r>
+        <w:t xml:space="preserve"> och </w:t>
+      </w:r>
+      <w:r>
+        <w:t xml:space="preserve">tog </w:t>
+      </w:r>
+      <w:r>
+        <w:t xml:space="preserve">exempelvis </w:t>
+      </w:r>
+      <w:r>
+        <w:t>reda på hur sockets fungerar i Java. När det kommer till hur man skapar system med bra objektorientering</w:t>
+      </w:r>
+      <w:r>
+        <w:t xml:space="preserve"> är det svårt att säga att vi funnit </w:t>
+      </w:r>
+      <w:r>
+        <w:t>något konkret svar</w:t>
+      </w:r>
+      <w:r>
+        <w:t>. Det handlar mer om att följa konventioner, och designa väldefinierade klasser som representerar objekt på ett tydligt sätt.</w:t>
+      </w:r>
+      <w:r>
+        <w:t xml:space="preserve"> Dessa principer har vi försökt följa, även om det finns </w:t>
+      </w:r>
+      <w:r>
+        <w:t xml:space="preserve">gott om </w:t>
+      </w:r>
+      <w:r>
+        <w:t>utrymme för förbättring.</w:t>
+      </w:r>
+      <w:r>
+        <w:t xml:space="preserve"> </w:t>
       </w:r>
     </w:p>
     <w:p>
@@ -3671,21 +4653,24 @@
           <w:color w:val="auto"/>
         </w:rPr>
       </w:pPr>
-      <w:bookmarkStart w:id="19" w:name="_Toc387921768"/>
+      <w:bookmarkStart w:id="21" w:name="_Toc387944129"/>
       <w:r>
         <w:rPr>
           <w:color w:val="auto"/>
         </w:rPr>
         <w:t>C</w:t>
       </w:r>
-      <w:bookmarkEnd w:id="19"/>
-    </w:p>
-    <w:p>
-      <w:r>
-        <w:rPr>
-          <w:highlight w:val="red"/>
-        </w:rPr>
-        <w:t>TODO</w:t>
+      <w:bookmarkEnd w:id="21"/>
+    </w:p>
+    <w:p>
+      <w:r>
+        <w:t>Vi har fått svar på alla våra tekniska frågor rörande Git</w:t>
+      </w:r>
+      <w:r>
+        <w:t>hub</w:t>
+      </w:r>
+      <w:r>
+        <w:t xml:space="preserve"> och nätverksprogrammering. </w:t>
       </w:r>
     </w:p>
     <w:p>
@@ -3696,15 +4681,23 @@
           <w:color w:val="auto"/>
         </w:rPr>
       </w:pPr>
-      <w:bookmarkStart w:id="20" w:name="_Toc387921769"/>
+      <w:bookmarkStart w:id="22" w:name="_Toc387944130"/>
       <w:r>
         <w:rPr>
           <w:b w:val="0"/>
           <w:color w:val="auto"/>
         </w:rPr>
+        <w:lastRenderedPageBreak/>
+        <w:br/>
+      </w:r>
+      <w:r>
+        <w:rPr>
+          <w:b w:val="0"/>
+          <w:color w:val="auto"/>
+        </w:rPr>
         <w:t>Arbetsplan</w:t>
       </w:r>
-      <w:bookmarkEnd w:id="20"/>
+      <w:bookmarkEnd w:id="22"/>
     </w:p>
     <w:p>
       <w:pPr>
@@ -3713,14 +4706,14 @@
           <w:color w:val="auto"/>
         </w:rPr>
       </w:pPr>
-      <w:bookmarkStart w:id="21" w:name="_Toc387921770"/>
+      <w:bookmarkStart w:id="23" w:name="_Toc387944131"/>
       <w:r>
         <w:rPr>
           <w:color w:val="auto"/>
         </w:rPr>
         <w:t>A</w:t>
       </w:r>
-      <w:bookmarkEnd w:id="21"/>
+      <w:bookmarkEnd w:id="23"/>
     </w:p>
     <w:p>
       <w:pPr>
@@ -3790,7 +4783,6 @@
           <w:sz w:val="24"/>
           <w:szCs w:val="24"/>
         </w:rPr>
-        <w:lastRenderedPageBreak/>
         <w:t>Strukturera upp programmet med hjälp av t.ex. klassdiagram tillsammans.</w:t>
       </w:r>
     </w:p>
@@ -3936,14 +4928,14 @@
           <w:color w:val="auto"/>
         </w:rPr>
       </w:pPr>
-      <w:bookmarkStart w:id="22" w:name="_Toc387921771"/>
+      <w:bookmarkStart w:id="24" w:name="_Toc387944132"/>
       <w:r>
         <w:rPr>
           <w:color w:val="auto"/>
         </w:rPr>
         <w:t>B</w:t>
       </w:r>
-      <w:bookmarkEnd w:id="22"/>
+      <w:bookmarkEnd w:id="24"/>
     </w:p>
     <w:p>
       <w:pPr>
@@ -4080,22 +5072,43 @@
           <w:sz w:val="24"/>
           <w:szCs w:val="24"/>
         </w:rPr>
+        <w:lastRenderedPageBreak/>
         <w:t xml:space="preserve">Efter att vi lyckats starta en server, och kommunicera över den genom chatklienten, återstod många buggar att fixa, många features att implementera och mycket design att förbättra. Ungefär fem dagar senare hade vi en färdig prototyp som var redo att användartestas. Onsdag den 14 maj utförde vi användartester, som ni kan läsa om på sid </w:t>
       </w:r>
       <w:r>
         <w:rPr>
           <w:sz w:val="24"/>
           <w:szCs w:val="24"/>
-          <w:highlight w:val="red"/>
-        </w:rPr>
-        <w:t>x</w:t>
-      </w:r>
-      <w:r>
-        <w:rPr>
-          <w:sz w:val="24"/>
-          <w:szCs w:val="24"/>
-        </w:rPr>
-        <w:t>. Baserat på de synpunkter vi fick ifrån användartesterna gjorde vi några slutliga ändringar i programmet. Därefter var vi klara att göra oss redo för den slutliga redovisningen av vårt arbete.</w:t>
+        </w:rPr>
+        <w:t>3</w:t>
+      </w:r>
+      <w:r>
+        <w:rPr>
+          <w:sz w:val="24"/>
+          <w:szCs w:val="24"/>
+        </w:rPr>
+        <w:t>. Baserat på de synpunkter vi fick ifrån användartesterna gjorde vi några slutliga ändringar i programmet. Därefter var vi klara att gör</w:t>
+      </w:r>
+      <w:r>
+        <w:rPr>
+          <w:sz w:val="24"/>
+          <w:szCs w:val="24"/>
+        </w:rPr>
+        <w:t>a oss redo för</w:t>
+      </w:r>
+      <w:r>
+        <w:rPr>
+          <w:sz w:val="24"/>
+          <w:szCs w:val="24"/>
+        </w:rPr>
+        <w:t xml:space="preserve"> </w:t>
+      </w:r>
+      <w:r>
+        <w:rPr>
+          <w:sz w:val="24"/>
+          <w:szCs w:val="24"/>
+        </w:rPr>
+        <w:t>redovisningen av vårt arbete.</w:t>
       </w:r>
     </w:p>
     <w:p>
@@ -4105,32 +5118,306 @@
           <w:color w:val="auto"/>
         </w:rPr>
       </w:pPr>
-      <w:bookmarkStart w:id="23" w:name="_Toc387921772"/>
+      <w:bookmarkStart w:id="25" w:name="_Toc387944133"/>
       <w:r>
         <w:rPr>
           <w:color w:val="auto"/>
         </w:rPr>
         <w:t>C</w:t>
       </w:r>
-      <w:bookmarkEnd w:id="23"/>
-    </w:p>
-    <w:p>
-      <w:r>
-        <w:rPr>
-          <w:highlight w:val="red"/>
-        </w:rPr>
-        <w:t>TODO</w:t>
-      </w:r>
-    </w:p>
-    <w:p/>
-    <w:p/>
-    <w:p/>
+      <w:bookmarkEnd w:id="25"/>
+    </w:p>
+    <w:p>
+      <w:r>
+        <w:t xml:space="preserve">Att döma av del B av detta avsnitt har vi följt vår arbetsplan till punkt och pricko. </w:t>
+      </w:r>
+      <w:r>
+        <w:t>Vi har gått igenom varje steg i arbetsplanen i de</w:t>
+      </w:r>
+      <w:r>
+        <w:t>n ordning d</w:t>
+      </w:r>
+      <w:r>
+        <w:t>e står uppskrivna</w:t>
+      </w:r>
+      <w:r>
+        <w:t xml:space="preserve"> i del A</w:t>
+      </w:r>
+      <w:bookmarkStart w:id="26" w:name="_GoBack"/>
+      <w:bookmarkEnd w:id="26"/>
+      <w:r>
+        <w:t>. Arbetet fungerade mycket bra, och vi lyckades få ihop ett f</w:t>
+      </w:r>
+      <w:r>
+        <w:t>ungerande program i god tid före</w:t>
+      </w:r>
+      <w:r>
+        <w:t xml:space="preserve"> deadline.</w:t>
+      </w:r>
+    </w:p>
+    <w:p>
+      <w:pPr>
+        <w:pStyle w:val="Heading1"/>
+        <w:rPr>
+          <w:b w:val="0"/>
+          <w:color w:val="auto"/>
+        </w:rPr>
+      </w:pPr>
+      <w:bookmarkStart w:id="27" w:name="_Toc387944134"/>
+      <w:r>
+        <w:rPr>
+          <w:b w:val="0"/>
+          <w:color w:val="auto"/>
+        </w:rPr>
+        <w:t>S</w:t>
+      </w:r>
+      <w:r>
+        <w:rPr>
+          <w:b w:val="0"/>
+          <w:color w:val="auto"/>
+        </w:rPr>
+        <w:t>ammanfattning</w:t>
+      </w:r>
+      <w:bookmarkEnd w:id="27"/>
+    </w:p>
+    <w:p>
+      <w:r>
+        <w:t>Under detta projekt har vi först och främst lärt oss enormt mycke</w:t>
+      </w:r>
+      <w:r>
+        <w:t>t om nätverks</w:t>
+      </w:r>
+      <w:r>
+        <w:t xml:space="preserve">programmering. Vi har utforskat olika möjligheter att sätta upp kommunikation mellan datorer över nätverk, och har således lärt oss att hantera sockets i Java. </w:t>
+      </w:r>
+      <w:r>
+        <w:t xml:space="preserve">Dessa kunskaper har vi tillämpat för </w:t>
+      </w:r>
+      <w:r>
+        <w:t>att få vårt program att fungera.</w:t>
+      </w:r>
+    </w:p>
+    <w:p>
+      <w:pPr>
+        <w:rPr>
+          <w:sz w:val="24"/>
+          <w:szCs w:val="24"/>
+        </w:rPr>
+      </w:pPr>
+      <w:r>
+        <w:rPr>
+          <w:sz w:val="24"/>
+          <w:szCs w:val="24"/>
+        </w:rPr>
+        <w:t>Vi har även bekantat oss med Github, vilket har varit till stor hjälp under arbetets gång. För att organisera, redigera och g</w:t>
+      </w:r>
+      <w:r>
+        <w:rPr>
+          <w:sz w:val="24"/>
+          <w:szCs w:val="24"/>
+        </w:rPr>
+        <w:t xml:space="preserve">ranska källkoden har vi satt upp en Git repository, i vilken vi kunnat utveckla vårt program. </w:t>
+      </w:r>
+      <w:r>
+        <w:rPr>
+          <w:sz w:val="24"/>
+          <w:szCs w:val="24"/>
+        </w:rPr>
+        <w:t>Denna erfarenhet kommer troligtvis att komma till nytta även i framtida projekt, då det underlättar samarbete, inom sådana här typer av projektarbeten, i mycket stor utsträckning.</w:t>
+      </w:r>
+    </w:p>
+    <w:p>
+      <w:pPr>
+        <w:rPr>
+          <w:sz w:val="26"/>
+          <w:szCs w:val="26"/>
+        </w:rPr>
+      </w:pPr>
+      <w:r>
+        <w:t xml:space="preserve">Mer intressant för kursen, så har vi även lärt oss att tillverka enklare användargränssnitt </w:t>
+      </w:r>
+      <w:r>
+        <w:t>med hjälp av Java</w:t>
+      </w:r>
+      <w:r>
+        <w:t xml:space="preserve"> Swing.</w:t>
+      </w:r>
+      <w:r>
+        <w:t xml:space="preserve"> Våra</w:t>
+      </w:r>
+      <w:r>
+        <w:t xml:space="preserve"> användargräns</w:t>
+      </w:r>
+      <w:r>
+        <w:t>snitt är inte särskilt avancerade</w:t>
+      </w:r>
+      <w:r>
+        <w:t>, men det ä</w:t>
+      </w:r>
+      <w:r>
+        <w:t>r inte det som är syftet med dem</w:t>
+      </w:r>
+      <w:r>
+        <w:t xml:space="preserve"> heller. Vår idé var att skapa en chatklient med ett mycket enkelt användargränssnitt, och detta har vi lyckats</w:t>
+      </w:r>
+      <w:r>
+        <w:t xml:space="preserve"> bra med. Det finns dock oerhört mycket utvecklingsmöjligheter, både sett till gränssni</w:t>
+      </w:r>
+      <w:r>
+        <w:t>ttet och</w:t>
+      </w:r>
+      <w:r>
+        <w:t xml:space="preserve"> programmets funktionalitet.</w:t>
+      </w:r>
+    </w:p>
+    <w:p>
+      <w:r>
+        <w:t>Under arbetets gång har vi fått många idéer på hur vi skulle kunna utveckla programmet. Nedan följer en lista p</w:t>
+      </w:r>
+      <w:r>
+        <w:t>å några av dessa idéer</w:t>
+      </w:r>
+      <w:r>
+        <w:t>:</w:t>
+      </w:r>
+    </w:p>
+    <w:p>
+      <w:pPr>
+        <w:pStyle w:val="ListParagraph"/>
+        <w:numPr>
+          <w:ilvl w:val="0"/>
+          <w:numId w:val="5"/>
+        </w:numPr>
+      </w:pPr>
+      <w:r>
+        <w:t>Göra det möjligt att skicka andra typer av meddelanden</w:t>
+      </w:r>
+      <w:r>
+        <w:t xml:space="preserve"> (inte bara strängar) som t.ex. </w:t>
+      </w:r>
+      <w:r>
+        <w:t xml:space="preserve">grafiska </w:t>
+      </w:r>
+      <w:r>
+        <w:t>emoticons.</w:t>
+      </w:r>
+    </w:p>
+    <w:p>
+      <w:pPr>
+        <w:pStyle w:val="ListParagraph"/>
+        <w:numPr>
+          <w:ilvl w:val="0"/>
+          <w:numId w:val="5"/>
+        </w:numPr>
+      </w:pPr>
+      <w:r>
+        <w:t xml:space="preserve">Göra det möjligt för användaren att ändra typsnitt och färg på den text som </w:t>
+      </w:r>
+      <w:r>
+        <w:t>hen skriver</w:t>
+      </w:r>
+      <w:r>
+        <w:t xml:space="preserve"> in</w:t>
+      </w:r>
+      <w:r>
+        <w:t xml:space="preserve"> i chattfönstret</w:t>
+      </w:r>
+      <w:r>
+        <w:t>.</w:t>
+      </w:r>
+    </w:p>
+    <w:p>
+      <w:pPr>
+        <w:pStyle w:val="ListParagraph"/>
+        <w:numPr>
+          <w:ilvl w:val="0"/>
+          <w:numId w:val="5"/>
+        </w:numPr>
+      </w:pPr>
+      <w:r>
+        <w:t xml:space="preserve">Göra en serverlobby som listar alla </w:t>
+      </w:r>
+      <w:r>
+        <w:t xml:space="preserve">chatrum (servrar) som går att ansluta till. Ungefär som en lobby för </w:t>
+      </w:r>
+      <w:r>
+        <w:t>online</w:t>
+      </w:r>
+      <w:r>
+        <w:t>s</w:t>
+      </w:r>
+      <w:r>
+        <w:t>pel, fast med chatrum istället.</w:t>
+      </w:r>
+      <w:r>
+        <w:t xml:space="preserve"> Istället för att behöva ange IP och port till den server användaren vill ansluta till, behöver hen endast markera en server och klicka på ”anslut”.</w:t>
+      </w:r>
+      <w:r>
+        <w:t xml:space="preserve"> </w:t>
+      </w:r>
+    </w:p>
+    <w:p>
+      <w:pPr>
+        <w:pStyle w:val="ListParagraph"/>
+        <w:numPr>
+          <w:ilvl w:val="0"/>
+          <w:numId w:val="5"/>
+        </w:numPr>
+      </w:pPr>
+      <w:r>
+        <w:t>Lösenordsskyddade chatrum.</w:t>
+      </w:r>
+    </w:p>
+    <w:p>
+      <w:pPr>
+        <w:pStyle w:val="ListParagraph"/>
+        <w:numPr>
+          <w:ilvl w:val="0"/>
+          <w:numId w:val="5"/>
+        </w:numPr>
+      </w:pPr>
+      <w:r>
+        <w:t>Låta användarna registrera användarkonton</w:t>
+      </w:r>
+      <w:r>
+        <w:t xml:space="preserve"> i stället för att ange </w:t>
+      </w:r>
+      <w:r>
+        <w:t>tillfälliga användarnamn.</w:t>
+      </w:r>
+    </w:p>
+    <w:p>
+      <w:pPr>
+        <w:pStyle w:val="ListParagraph"/>
+        <w:numPr>
+          <w:ilvl w:val="0"/>
+          <w:numId w:val="5"/>
+        </w:numPr>
+      </w:pPr>
+      <w:r>
+        <w:t>Göra chatklienten tillgänglig över internet.</w:t>
+      </w:r>
+    </w:p>
+    <w:p>
+      <w:pPr>
+        <w:pStyle w:val="ListParagraph"/>
+        <w:numPr>
+          <w:ilvl w:val="0"/>
+          <w:numId w:val="5"/>
+        </w:numPr>
+      </w:pPr>
+      <w:r>
+        <w:t>Etc…</w:t>
+      </w:r>
+    </w:p>
     <w:sectPr>
+      <w:footerReference w:type="default" r:id="rId18"/>
+      <w:headerReference w:type="first" r:id="rId19"/>
+      <w:footerReference w:type="first" r:id="rId20"/>
       <w:pgSz w:w="11906" w:h="16838"/>
       <w:pgMar w:top="1417" w:right="1417" w:bottom="1417" w:left="1417" w:header="708" w:footer="708" w:gutter="0"/>
-      <w:pgNumType w:start="0"/>
+      <w:pgNumType w:start="1"/>
       <w:cols w:space="708"/>
-      <w:titlePg/>
       <w:docGrid w:linePitch="360"/>
     </w:sectPr>
   </w:body>
@@ -4160,6 +5447,128 @@
     </w:p>
   </w:endnote>
 </w:endnotes>
+</file>
+
+<file path=word/footer1.xml><?xml version="1.0" encoding="utf-8"?>
+<w:ftr xmlns:wpc="http://schemas.microsoft.com/office/word/2010/wordprocessingCanvas" xmlns:mc="http://schemas.openxmlformats.org/markup-compatibility/2006" xmlns:o="urn:schemas-microsoft-com:office:office" xmlns:r="http://schemas.openxmlformats.org/officeDocument/2006/relationships" xmlns:m="http://schemas.openxmlformats.org/officeDocument/2006/math" xmlns:v="urn:schemas-microsoft-com:vml" xmlns:wp14="http://schemas.microsoft.com/office/word/2010/wordprocessingDrawing" xmlns:wp="http://schemas.openxmlformats.org/drawingml/2006/wordprocessingDrawing" xmlns:w10="urn:schemas-microsoft-com:office:word" xmlns:w="http://schemas.openxmlformats.org/wordprocessingml/2006/main" xmlns:w14="http://schemas.microsoft.com/office/word/2010/wordml" xmlns:wpg="http://schemas.microsoft.com/office/word/2010/wordprocessingGroup" xmlns:wpi="http://schemas.microsoft.com/office/word/2010/wordprocessingInk" xmlns:wne="http://schemas.microsoft.com/office/word/2006/wordml" xmlns:wps="http://schemas.microsoft.com/office/word/2010/wordprocessingShape" mc:Ignorable="w14 wp14">
+  <w:p>
+    <w:pPr>
+      <w:pStyle w:val="Footer"/>
+      <w:jc w:val="center"/>
+    </w:pPr>
+  </w:p>
+  <w:p>
+    <w:pPr>
+      <w:pStyle w:val="Footer"/>
+    </w:pPr>
+  </w:p>
+</w:ftr>
+</file>
+
+<file path=word/footer2.xml><?xml version="1.0" encoding="utf-8"?>
+<w:ftr xmlns:wpc="http://schemas.microsoft.com/office/word/2010/wordprocessingCanvas" xmlns:mc="http://schemas.openxmlformats.org/markup-compatibility/2006" xmlns:o="urn:schemas-microsoft-com:office:office" xmlns:r="http://schemas.openxmlformats.org/officeDocument/2006/relationships" xmlns:m="http://schemas.openxmlformats.org/officeDocument/2006/math" xmlns:v="urn:schemas-microsoft-com:vml" xmlns:wp14="http://schemas.microsoft.com/office/word/2010/wordprocessingDrawing" xmlns:wp="http://schemas.openxmlformats.org/drawingml/2006/wordprocessingDrawing" xmlns:w10="urn:schemas-microsoft-com:office:word" xmlns:w="http://schemas.openxmlformats.org/wordprocessingml/2006/main" xmlns:w14="http://schemas.microsoft.com/office/word/2010/wordml" xmlns:wpg="http://schemas.microsoft.com/office/word/2010/wordprocessingGroup" xmlns:wpi="http://schemas.microsoft.com/office/word/2010/wordprocessingInk" xmlns:wne="http://schemas.microsoft.com/office/word/2006/wordml" xmlns:wps="http://schemas.microsoft.com/office/word/2010/wordprocessingShape" mc:Ignorable="w14 wp14">
+  <w:sdt>
+    <w:sdtPr>
+      <w:id w:val="1040244268"/>
+      <w:docPartObj>
+        <w:docPartGallery w:val="Page Numbers (Bottom of Page)"/>
+        <w:docPartUnique/>
+      </w:docPartObj>
+    </w:sdtPr>
+    <w:sdtEndPr>
+      <w:rPr>
+        <w:noProof/>
+      </w:rPr>
+    </w:sdtEndPr>
+    <w:sdtContent>
+      <w:p>
+        <w:pPr>
+          <w:pStyle w:val="Footer"/>
+          <w:jc w:val="center"/>
+        </w:pPr>
+        <w:r>
+          <w:fldChar w:fldCharType="begin"/>
+        </w:r>
+        <w:r>
+          <w:instrText xml:space="preserve"> PAGE   \* MERGEFORMAT </w:instrText>
+        </w:r>
+        <w:r>
+          <w:fldChar w:fldCharType="separate"/>
+        </w:r>
+        <w:r>
+          <w:rPr>
+            <w:noProof/>
+          </w:rPr>
+          <w:t>8</w:t>
+        </w:r>
+        <w:r>
+          <w:rPr>
+            <w:noProof/>
+          </w:rPr>
+          <w:fldChar w:fldCharType="end"/>
+        </w:r>
+      </w:p>
+    </w:sdtContent>
+  </w:sdt>
+  <w:p>
+    <w:pPr>
+      <w:pStyle w:val="Footer"/>
+    </w:pPr>
+  </w:p>
+</w:ftr>
+</file>
+
+<file path=word/footer3.xml><?xml version="1.0" encoding="utf-8"?>
+<w:ftr xmlns:wpc="http://schemas.microsoft.com/office/word/2010/wordprocessingCanvas" xmlns:mc="http://schemas.openxmlformats.org/markup-compatibility/2006" xmlns:o="urn:schemas-microsoft-com:office:office" xmlns:r="http://schemas.openxmlformats.org/officeDocument/2006/relationships" xmlns:m="http://schemas.openxmlformats.org/officeDocument/2006/math" xmlns:v="urn:schemas-microsoft-com:vml" xmlns:wp14="http://schemas.microsoft.com/office/word/2010/wordprocessingDrawing" xmlns:wp="http://schemas.openxmlformats.org/drawingml/2006/wordprocessingDrawing" xmlns:w10="urn:schemas-microsoft-com:office:word" xmlns:w="http://schemas.openxmlformats.org/wordprocessingml/2006/main" xmlns:w14="http://schemas.microsoft.com/office/word/2010/wordml" xmlns:wpg="http://schemas.microsoft.com/office/word/2010/wordprocessingGroup" xmlns:wpi="http://schemas.microsoft.com/office/word/2010/wordprocessingInk" xmlns:wne="http://schemas.microsoft.com/office/word/2006/wordml" xmlns:wps="http://schemas.microsoft.com/office/word/2010/wordprocessingShape" mc:Ignorable="w14 wp14">
+  <w:sdt>
+    <w:sdtPr>
+      <w:id w:val="603156572"/>
+      <w:docPartObj>
+        <w:docPartGallery w:val="Page Numbers (Bottom of Page)"/>
+        <w:docPartUnique/>
+      </w:docPartObj>
+    </w:sdtPr>
+    <w:sdtEndPr>
+      <w:rPr>
+        <w:noProof/>
+      </w:rPr>
+    </w:sdtEndPr>
+    <w:sdtContent>
+      <w:p>
+        <w:pPr>
+          <w:pStyle w:val="Footer"/>
+          <w:jc w:val="center"/>
+        </w:pPr>
+        <w:r>
+          <w:fldChar w:fldCharType="begin"/>
+        </w:r>
+        <w:r>
+          <w:instrText xml:space="preserve"> PAGE   \* MERGEFORMAT </w:instrText>
+        </w:r>
+        <w:r>
+          <w:fldChar w:fldCharType="separate"/>
+        </w:r>
+        <w:r>
+          <w:rPr>
+            <w:noProof/>
+          </w:rPr>
+          <w:t>0</w:t>
+        </w:r>
+        <w:r>
+          <w:rPr>
+            <w:noProof/>
+          </w:rPr>
+          <w:fldChar w:fldCharType="end"/>
+        </w:r>
+      </w:p>
+    </w:sdtContent>
+  </w:sdt>
+  <w:p>
+    <w:pPr>
+      <w:pStyle w:val="Footer"/>
+    </w:pPr>
+  </w:p>
+</w:ftr>
 </file>
 
 <file path=word/footnotes.xml><?xml version="1.0" encoding="utf-8"?>
@@ -4198,9 +5607,133 @@
 </w:hdr>
 </file>
 
+<file path=word/header2.xml><?xml version="1.0" encoding="utf-8"?>
+<w:hdr xmlns:wpc="http://schemas.microsoft.com/office/word/2010/wordprocessingCanvas" xmlns:mc="http://schemas.openxmlformats.org/markup-compatibility/2006" xmlns:o="urn:schemas-microsoft-com:office:office" xmlns:r="http://schemas.openxmlformats.org/officeDocument/2006/relationships" xmlns:m="http://schemas.openxmlformats.org/officeDocument/2006/math" xmlns:v="urn:schemas-microsoft-com:vml" xmlns:wp14="http://schemas.microsoft.com/office/word/2010/wordprocessingDrawing" xmlns:wp="http://schemas.openxmlformats.org/drawingml/2006/wordprocessingDrawing" xmlns:w10="urn:schemas-microsoft-com:office:word" xmlns:w="http://schemas.openxmlformats.org/wordprocessingml/2006/main" xmlns:w14="http://schemas.microsoft.com/office/word/2010/wordml" xmlns:wpg="http://schemas.microsoft.com/office/word/2010/wordprocessingGroup" xmlns:wpi="http://schemas.microsoft.com/office/word/2010/wordprocessingInk" xmlns:wne="http://schemas.microsoft.com/office/word/2006/wordml" xmlns:wps="http://schemas.microsoft.com/office/word/2010/wordprocessingShape" mc:Ignorable="w14 wp14">
+  <w:p>
+    <w:pPr>
+      <w:pStyle w:val="Header"/>
+      <w:jc w:val="right"/>
+    </w:pPr>
+  </w:p>
+</w:hdr>
+</file>
+
 <file path=word/numbering.xml><?xml version="1.0" encoding="utf-8"?>
 <w:numbering xmlns:wpc="http://schemas.microsoft.com/office/word/2010/wordprocessingCanvas" xmlns:mc="http://schemas.openxmlformats.org/markup-compatibility/2006" xmlns:o="urn:schemas-microsoft-com:office:office" xmlns:r="http://schemas.openxmlformats.org/officeDocument/2006/relationships" xmlns:m="http://schemas.openxmlformats.org/officeDocument/2006/math" xmlns:v="urn:schemas-microsoft-com:vml" xmlns:wp14="http://schemas.microsoft.com/office/word/2010/wordprocessingDrawing" xmlns:wp="http://schemas.openxmlformats.org/drawingml/2006/wordprocessingDrawing" xmlns:w10="urn:schemas-microsoft-com:office:word" xmlns:w="http://schemas.openxmlformats.org/wordprocessingml/2006/main" xmlns:w14="http://schemas.microsoft.com/office/word/2010/wordml" xmlns:wpg="http://schemas.microsoft.com/office/word/2010/wordprocessingGroup" xmlns:wpi="http://schemas.microsoft.com/office/word/2010/wordprocessingInk" xmlns:wne="http://schemas.microsoft.com/office/word/2006/wordml" xmlns:wps="http://schemas.microsoft.com/office/word/2010/wordprocessingShape" mc:Ignorable="w14 wp14">
   <w:abstractNum w:abstractNumId="0">
+    <w:nsid w:val="162E22E4"/>
+    <w:multiLevelType w:val="hybridMultilevel"/>
+    <w:tmpl w:val="7460074A"/>
+    <w:lvl w:ilvl="0" w:tplc="041D0005">
+      <w:start w:val="1"/>
+      <w:numFmt w:val="bullet"/>
+      <w:lvlText w:val=""/>
+      <w:lvlJc w:val="left"/>
+      <w:pPr>
+        <w:ind w:left="720" w:hanging="360"/>
+      </w:pPr>
+      <w:rPr>
+        <w:rFonts w:ascii="Wingdings" w:hAnsi="Wingdings" w:hint="default"/>
+      </w:rPr>
+    </w:lvl>
+    <w:lvl w:ilvl="1" w:tplc="041D0003" w:tentative="1">
+      <w:start w:val="1"/>
+      <w:numFmt w:val="bullet"/>
+      <w:lvlText w:val="o"/>
+      <w:lvlJc w:val="left"/>
+      <w:pPr>
+        <w:ind w:left="1440" w:hanging="360"/>
+      </w:pPr>
+      <w:rPr>
+        <w:rFonts w:ascii="Courier New" w:hAnsi="Courier New" w:cs="Courier New" w:hint="default"/>
+      </w:rPr>
+    </w:lvl>
+    <w:lvl w:ilvl="2" w:tplc="041D0005" w:tentative="1">
+      <w:start w:val="1"/>
+      <w:numFmt w:val="bullet"/>
+      <w:lvlText w:val=""/>
+      <w:lvlJc w:val="left"/>
+      <w:pPr>
+        <w:ind w:left="2160" w:hanging="360"/>
+      </w:pPr>
+      <w:rPr>
+        <w:rFonts w:ascii="Wingdings" w:hAnsi="Wingdings" w:hint="default"/>
+      </w:rPr>
+    </w:lvl>
+    <w:lvl w:ilvl="3" w:tplc="041D0001" w:tentative="1">
+      <w:start w:val="1"/>
+      <w:numFmt w:val="bullet"/>
+      <w:lvlText w:val=""/>
+      <w:lvlJc w:val="left"/>
+      <w:pPr>
+        <w:ind w:left="2880" w:hanging="360"/>
+      </w:pPr>
+      <w:rPr>
+        <w:rFonts w:ascii="Symbol" w:hAnsi="Symbol" w:hint="default"/>
+      </w:rPr>
+    </w:lvl>
+    <w:lvl w:ilvl="4" w:tplc="041D0003" w:tentative="1">
+      <w:start w:val="1"/>
+      <w:numFmt w:val="bullet"/>
+      <w:lvlText w:val="o"/>
+      <w:lvlJc w:val="left"/>
+      <w:pPr>
+        <w:ind w:left="3600" w:hanging="360"/>
+      </w:pPr>
+      <w:rPr>
+        <w:rFonts w:ascii="Courier New" w:hAnsi="Courier New" w:cs="Courier New" w:hint="default"/>
+      </w:rPr>
+    </w:lvl>
+    <w:lvl w:ilvl="5" w:tplc="041D0005" w:tentative="1">
+      <w:start w:val="1"/>
+      <w:numFmt w:val="bullet"/>
+      <w:lvlText w:val=""/>
+      <w:lvlJc w:val="left"/>
+      <w:pPr>
+        <w:ind w:left="4320" w:hanging="360"/>
+      </w:pPr>
+      <w:rPr>
+        <w:rFonts w:ascii="Wingdings" w:hAnsi="Wingdings" w:hint="default"/>
+      </w:rPr>
+    </w:lvl>
+    <w:lvl w:ilvl="6" w:tplc="041D0001" w:tentative="1">
+      <w:start w:val="1"/>
+      <w:numFmt w:val="bullet"/>
+      <w:lvlText w:val=""/>
+      <w:lvlJc w:val="left"/>
+      <w:pPr>
+        <w:ind w:left="5040" w:hanging="360"/>
+      </w:pPr>
+      <w:rPr>
+        <w:rFonts w:ascii="Symbol" w:hAnsi="Symbol" w:hint="default"/>
+      </w:rPr>
+    </w:lvl>
+    <w:lvl w:ilvl="7" w:tplc="041D0003" w:tentative="1">
+      <w:start w:val="1"/>
+      <w:numFmt w:val="bullet"/>
+      <w:lvlText w:val="o"/>
+      <w:lvlJc w:val="left"/>
+      <w:pPr>
+        <w:ind w:left="5760" w:hanging="360"/>
+      </w:pPr>
+      <w:rPr>
+        <w:rFonts w:ascii="Courier New" w:hAnsi="Courier New" w:cs="Courier New" w:hint="default"/>
+      </w:rPr>
+    </w:lvl>
+    <w:lvl w:ilvl="8" w:tplc="041D0005" w:tentative="1">
+      <w:start w:val="1"/>
+      <w:numFmt w:val="bullet"/>
+      <w:lvlText w:val=""/>
+      <w:lvlJc w:val="left"/>
+      <w:pPr>
+        <w:ind w:left="6480" w:hanging="360"/>
+      </w:pPr>
+      <w:rPr>
+        <w:rFonts w:ascii="Wingdings" w:hAnsi="Wingdings" w:hint="default"/>
+      </w:rPr>
+    </w:lvl>
+  </w:abstractNum>
+  <w:abstractNum w:abstractNumId="1">
     <w:nsid w:val="22D61583"/>
     <w:multiLevelType w:val="hybridMultilevel"/>
     <w:tmpl w:val="0BD0A51E"/>
@@ -4313,7 +5846,7 @@
       </w:rPr>
     </w:lvl>
   </w:abstractNum>
-  <w:abstractNum w:abstractNumId="1">
+  <w:abstractNum w:abstractNumId="2">
     <w:nsid w:val="316E0AAC"/>
     <w:multiLevelType w:val="hybridMultilevel"/>
     <w:tmpl w:val="57A014CE"/>
@@ -4402,7 +5935,7 @@
       </w:pPr>
     </w:lvl>
   </w:abstractNum>
-  <w:abstractNum w:abstractNumId="2">
+  <w:abstractNum w:abstractNumId="3">
     <w:nsid w:val="556674AC"/>
     <w:multiLevelType w:val="hybridMultilevel"/>
     <w:tmpl w:val="8E48040A"/>
@@ -4488,7 +6021,7 @@
       </w:pPr>
     </w:lvl>
   </w:abstractNum>
-  <w:abstractNum w:abstractNumId="3">
+  <w:abstractNum w:abstractNumId="4">
     <w:nsid w:val="67D94562"/>
     <w:multiLevelType w:val="hybridMultilevel"/>
     <w:tmpl w:val="1C7290F6"/>
@@ -4602,16 +6135,19 @@
     </w:lvl>
   </w:abstractNum>
   <w:num w:numId="1">
+    <w:abstractNumId w:val="4"/>
+  </w:num>
+  <w:num w:numId="2">
     <w:abstractNumId w:val="3"/>
   </w:num>
-  <w:num w:numId="2">
+  <w:num w:numId="3">
+    <w:abstractNumId w:val="1"/>
+  </w:num>
+  <w:num w:numId="4">
     <w:abstractNumId w:val="2"/>
   </w:num>
-  <w:num w:numId="3">
+  <w:num w:numId="5">
     <w:abstractNumId w:val="0"/>
-  </w:num>
-  <w:num w:numId="4">
-    <w:abstractNumId w:val="1"/>
   </w:num>
 </w:numbering>
 </file>
@@ -5693,42 +7229,16 @@
         </w:p>
       </w:docPartBody>
     </w:docPart>
-    <w:docPart>
-      <w:docPartPr>
-        <w:name w:val="4C816A0CA7AA42CDBDB1CEF1AE71B536"/>
-        <w:category>
-          <w:name w:val="General"/>
-          <w:gallery w:val="placeholder"/>
-        </w:category>
-        <w:types>
-          <w:type w:val="bbPlcHdr"/>
-        </w:types>
-        <w:behaviors>
-          <w:behavior w:val="content"/>
-        </w:behaviors>
-        <w:guid w:val="{40642CDE-6022-4687-AB90-93BC4EF19FFA}"/>
-      </w:docPartPr>
-      <w:docPartBody>
-        <w:p>
-          <w:pPr>
-            <w:pStyle w:val="4C816A0CA7AA42CDBDB1CEF1AE71B536"/>
-          </w:pPr>
-          <w:r>
-            <w:t>[Type the abstract of the document here. The abstract is typically a short summary of the contents of the document. Type the abstract of the document here. The abstract is typically a short summary of the contents of the document.]</w:t>
-          </w:r>
-        </w:p>
-      </w:docPartBody>
-    </w:docPart>
   </w:docParts>
 </w:glossaryDocument>
 </file>
 
 <file path=word/glossary/fontTable.xml><?xml version="1.0" encoding="utf-8"?>
 <w:fonts xmlns:mc="http://schemas.openxmlformats.org/markup-compatibility/2006" xmlns:r="http://schemas.openxmlformats.org/officeDocument/2006/relationships" xmlns:w="http://schemas.openxmlformats.org/wordprocessingml/2006/main" xmlns:w14="http://schemas.microsoft.com/office/word/2010/wordml" mc:Ignorable="w14">
-  <w:font w:name="Symbol">
-    <w:panose1 w:val="05050102010706020507"/>
+  <w:font w:name="Wingdings">
+    <w:panose1 w:val="05000000000000000000"/>
     <w:charset w:val="02"/>
-    <w:family w:val="roman"/>
+    <w:family w:val="auto"/>
     <w:pitch w:val="variable"/>
     <w:sig w:usb0="00000000" w:usb1="10000000" w:usb2="00000000" w:usb3="00000000" w:csb0="80000000" w:csb1="00000000"/>
   </w:font>
@@ -5746,10 +7256,10 @@
     <w:pitch w:val="fixed"/>
     <w:sig w:usb0="E0002AFF" w:usb1="C0007843" w:usb2="00000009" w:usb3="00000000" w:csb0="000001FF" w:csb1="00000000"/>
   </w:font>
-  <w:font w:name="Wingdings">
-    <w:panose1 w:val="05000000000000000000"/>
+  <w:font w:name="Symbol">
+    <w:panose1 w:val="05050102010706020507"/>
     <w:charset w:val="02"/>
-    <w:family w:val="auto"/>
+    <w:family w:val="roman"/>
     <w:pitch w:val="variable"/>
     <w:sig w:usb0="00000000" w:usb1="10000000" w:usb2="00000000" w:usb3="00000000" w:csb0="80000000" w:csb1="00000000"/>
   </w:font>
@@ -5799,7 +7309,6 @@
   </w:compat>
   <w:rsids>
     <w:rsidRoot w:val="00F7264D"/>
-    <w:rsid w:val="00110862"/>
     <w:rsid w:val="00F7264D"/>
   </w:rsids>
   <m:mathPr>
@@ -6566,7 +8075,7 @@
 </file>
 
 <file path=customXml/itemProps2.xml><?xml version="1.0" encoding="utf-8"?>
-<ds:datastoreItem xmlns:ds="http://schemas.openxmlformats.org/officeDocument/2006/customXml" ds:itemID="{2EBAC8F3-87D9-4678-917E-9C9886FC9A5A}">
+<ds:datastoreItem xmlns:ds="http://schemas.openxmlformats.org/officeDocument/2006/customXml" ds:itemID="{CA5ED28F-676C-44B1-A505-C455358E18A1}">
   <ds:schemaRefs>
     <ds:schemaRef ds:uri="http://schemas.openxmlformats.org/officeDocument/2006/bibliography"/>
   </ds:schemaRefs>

</xml_diff>